<commit_message>
edited architecture et implementation
</commit_message>
<xml_diff>
--- a/architecture-implémentation.docx
+++ b/architecture-implémentation.docx
@@ -131,13 +131,13 @@
         <mc:AlternateContent>
           <mc:Choice Requires="wpg">
             <w:drawing>
-              <wp:anchor distT="0" distB="0" distL="114300" distR="114300" simplePos="0" relativeHeight="251696128" behindDoc="0" locked="0" layoutInCell="1" allowOverlap="1" wp14:anchorId="780B6EB7" wp14:editId="0F669D59">
+              <wp:anchor distT="0" distB="0" distL="114300" distR="114300" simplePos="0" relativeHeight="251695104" behindDoc="0" locked="0" layoutInCell="1" allowOverlap="1" wp14:anchorId="780B6EB7" wp14:editId="2E9EAF7F">
                 <wp:simplePos x="0" y="0"/>
                 <wp:positionH relativeFrom="column">
-                  <wp:posOffset>-257175</wp:posOffset>
+                  <wp:posOffset>-254635</wp:posOffset>
                 </wp:positionH>
                 <wp:positionV relativeFrom="paragraph">
-                  <wp:posOffset>322580</wp:posOffset>
+                  <wp:posOffset>325120</wp:posOffset>
                 </wp:positionV>
                 <wp:extent cx="6305550" cy="6143625"/>
                 <wp:effectExtent l="0" t="0" r="19050" b="28575"/>
@@ -254,11 +254,9 @@
                             <wps:txbx>
                               <w:txbxContent>
                                 <w:p>
-                                  <w:proofErr w:type="gramStart"/>
                                   <w:r>
                                     <w:t>.gitlab-ci.yml</w:t>
                                   </w:r>
-                                  <w:proofErr w:type="gramEnd"/>
                                 </w:p>
                               </w:txbxContent>
                             </wps:txbx>
@@ -292,6 +290,12 @@
                               <a:prstGeom prst="roundRect">
                                 <a:avLst/>
                               </a:prstGeom>
+                              <a:solidFill>
+                                <a:schemeClr val="accent3">
+                                  <a:lumMod val="60000"/>
+                                  <a:lumOff val="40000"/>
+                                </a:schemeClr>
+                              </a:solidFill>
                             </wps:spPr>
                             <wps:style>
                               <a:lnRef idx="3">
@@ -310,7 +314,15 @@
                             <wps:txbx>
                               <w:txbxContent>
                                 <w:p>
+                                  <w:pPr>
+                                    <w:rPr>
+                                      <w:color w:val="000000" w:themeColor="text1"/>
+                                    </w:rPr>
+                                  </w:pPr>
                                   <w:r>
+                                    <w:rPr>
+                                      <w:color w:val="000000" w:themeColor="text1"/>
+                                    </w:rPr>
                                     <w:t>Machine Locale</w:t>
                                   </w:r>
                                 </w:p>
@@ -443,10 +455,10 @@
                                 <wpg:cNvGrpSpPr/>
                                 <wpg:grpSpPr>
                                   <a:xfrm>
-                                    <a:off x="295275" y="180976"/>
-                                    <a:ext cx="4591050" cy="1447799"/>
-                                    <a:chOff x="0" y="28576"/>
-                                    <a:chExt cx="4591050" cy="1447799"/>
+                                    <a:off x="1114259" y="180976"/>
+                                    <a:ext cx="3772066" cy="1299540"/>
+                                    <a:chOff x="818984" y="28576"/>
+                                    <a:chExt cx="3772066" cy="1299540"/>
                                   </a:xfrm>
                                 </wpg:grpSpPr>
                                 <wps:wsp>
@@ -460,6 +472,11 @@
                                     <a:prstGeom prst="roundRect">
                                       <a:avLst/>
                                     </a:prstGeom>
+                                    <a:solidFill>
+                                      <a:schemeClr val="bg2">
+                                        <a:lumMod val="75000"/>
+                                      </a:schemeClr>
+                                    </a:solidFill>
                                   </wps:spPr>
                                   <wps:style>
                                     <a:lnRef idx="2">
@@ -482,12 +499,16 @@
                                       <w:p>
                                         <w:pPr>
                                           <w:jc w:val="center"/>
+                                          <w:rPr>
+                                            <w:color w:val="000000" w:themeColor="text1"/>
+                                          </w:rPr>
                                         </w:pPr>
-                                        <w:proofErr w:type="spellStart"/>
                                         <w:r>
+                                          <w:rPr>
+                                            <w:color w:val="000000" w:themeColor="text1"/>
+                                          </w:rPr>
                                           <w:t>Nifikop</w:t>
                                         </w:r>
-                                        <w:proofErr w:type="spellEnd"/>
                                       </w:p>
                                     </w:txbxContent>
                                   </wps:txbx>
@@ -503,10 +524,10 @@
                                   <wpg:cNvGrpSpPr/>
                                   <wpg:grpSpPr>
                                     <a:xfrm>
-                                      <a:off x="0" y="552450"/>
-                                      <a:ext cx="2571750" cy="914400"/>
-                                      <a:chOff x="0" y="-95250"/>
-                                      <a:chExt cx="2571750" cy="914400"/>
+                                      <a:off x="818984" y="528596"/>
+                                      <a:ext cx="2021371" cy="799520"/>
+                                      <a:chOff x="818984" y="-119104"/>
+                                      <a:chExt cx="2021371" cy="799520"/>
                                     </a:xfrm>
                                   </wpg:grpSpPr>
                                   <wps:wsp>
@@ -514,8 +535,8 @@
                                     <wps:cNvSpPr/>
                                     <wps:spPr>
                                       <a:xfrm>
-                                        <a:off x="0" y="-95250"/>
-                                        <a:ext cx="2571750" cy="914400"/>
+                                        <a:off x="818984" y="-119104"/>
+                                        <a:ext cx="2021371" cy="799520"/>
                                       </a:xfrm>
                                       <a:prstGeom prst="roundRect">
                                         <a:avLst/>
@@ -523,15 +544,15 @@
                                     </wps:spPr>
                                     <wps:style>
                                       <a:lnRef idx="2">
-                                        <a:schemeClr val="accent1">
+                                        <a:schemeClr val="accent6">
                                           <a:shade val="50000"/>
                                         </a:schemeClr>
                                       </a:lnRef>
                                       <a:fillRef idx="1">
-                                        <a:schemeClr val="accent1"/>
+                                        <a:schemeClr val="accent6"/>
                                       </a:fillRef>
                                       <a:effectRef idx="0">
-                                        <a:schemeClr val="accent1"/>
+                                        <a:schemeClr val="accent6"/>
                                       </a:effectRef>
                                       <a:fontRef idx="minor">
                                         <a:schemeClr val="lt1"/>
@@ -564,8 +585,118 @@
                                     <wps:cNvSpPr/>
                                     <wps:spPr>
                                       <a:xfrm>
-                                        <a:off x="228600" y="323850"/>
-                                        <a:ext cx="609600" cy="381000"/>
+                                        <a:off x="1031681" y="196630"/>
+                                        <a:ext cx="480806" cy="381000"/>
+                                      </a:xfrm>
+                                      <a:prstGeom prst="roundRect">
+                                        <a:avLst/>
+                                      </a:prstGeom>
+                                    </wps:spPr>
+                                    <wps:style>
+                                      <a:lnRef idx="1">
+                                        <a:schemeClr val="accent6"/>
+                                      </a:lnRef>
+                                      <a:fillRef idx="2">
+                                        <a:schemeClr val="accent6"/>
+                                      </a:fillRef>
+                                      <a:effectRef idx="1">
+                                        <a:schemeClr val="accent6"/>
+                                      </a:effectRef>
+                                      <a:fontRef idx="minor">
+                                        <a:schemeClr val="dk1"/>
+                                      </a:fontRef>
+                                    </wps:style>
+                                    <wps:txbx>
+                                      <w:txbxContent>
+                                        <w:p>
+                                          <w:pPr>
+                                            <w:jc w:val="center"/>
+                                          </w:pPr>
+                                          <w:r>
+                                            <w:t>Pod</w:t>
+                                          </w:r>
+                                        </w:p>
+                                      </w:txbxContent>
+                                    </wps:txbx>
+                                    <wps:bodyPr rot="0" spcFirstLastPara="0" vertOverflow="overflow" horzOverflow="overflow" vert="horz" wrap="square" lIns="91440" tIns="45720" rIns="91440" bIns="45720" numCol="1" spcCol="0" rtlCol="0" fromWordArt="0" anchor="ctr" anchorCtr="0" forceAA="0" compatLnSpc="1">
+                                      <a:prstTxWarp prst="textNoShape">
+                                        <a:avLst/>
+                                      </a:prstTxWarp>
+                                      <a:noAutofit/>
+                                    </wps:bodyPr>
+                                  </wps:wsp>
+                                </wpg:grpSp>
+                                <wpg:grpSp>
+                                  <wpg:cNvPr id="17" name="Group 17"/>
+                                  <wpg:cNvGrpSpPr/>
+                                  <wpg:grpSpPr>
+                                    <a:xfrm>
+                                      <a:off x="3038475" y="142875"/>
+                                      <a:ext cx="1552575" cy="1161387"/>
+                                      <a:chOff x="0" y="0"/>
+                                      <a:chExt cx="1552575" cy="1161387"/>
+                                    </a:xfrm>
+                                  </wpg:grpSpPr>
+                                  <wps:wsp>
+                                    <wps:cNvPr id="10" name="Rectangle: Rounded Corners 10"/>
+                                    <wps:cNvSpPr/>
+                                    <wps:spPr>
+                                      <a:xfrm>
+                                        <a:off x="0" y="0"/>
+                                        <a:ext cx="1552575" cy="1161387"/>
+                                      </a:xfrm>
+                                      <a:prstGeom prst="roundRect">
+                                        <a:avLst/>
+                                      </a:prstGeom>
+                                      <a:solidFill>
+                                        <a:schemeClr val="accent1">
+                                          <a:lumMod val="60000"/>
+                                          <a:lumOff val="40000"/>
+                                        </a:schemeClr>
+                                      </a:solidFill>
+                                      <a:ln w="9525">
+                                        <a:solidFill>
+                                          <a:schemeClr val="tx1"/>
+                                        </a:solidFill>
+                                      </a:ln>
+                                    </wps:spPr>
+                                    <wps:style>
+                                      <a:lnRef idx="3">
+                                        <a:schemeClr val="lt1"/>
+                                      </a:lnRef>
+                                      <a:fillRef idx="1">
+                                        <a:schemeClr val="accent1"/>
+                                      </a:fillRef>
+                                      <a:effectRef idx="1">
+                                        <a:schemeClr val="accent1"/>
+                                      </a:effectRef>
+                                      <a:fontRef idx="minor">
+                                        <a:schemeClr val="lt1"/>
+                                      </a:fontRef>
+                                    </wps:style>
+                                    <wps:txbx>
+                                      <w:txbxContent>
+                                        <w:p>
+                                          <w:r>
+                                            <w:t>NifiCluster</w:t>
+                                          </w:r>
+                                        </w:p>
+                                      </w:txbxContent>
+                                    </wps:txbx>
+                                    <wps:bodyPr rot="0" spcFirstLastPara="0" vertOverflow="overflow" horzOverflow="overflow" vert="horz" wrap="square" lIns="91440" tIns="45720" rIns="91440" bIns="45720" numCol="1" spcCol="0" rtlCol="0" fromWordArt="0" anchor="t" anchorCtr="0" forceAA="0" compatLnSpc="1">
+                                      <a:prstTxWarp prst="textNoShape">
+                                        <a:avLst/>
+                                      </a:prstTxWarp>
+                                      <a:noAutofit/>
+                                    </wps:bodyPr>
+                                  </wps:wsp>
+                                  <wps:wsp>
+                                    <wps:cNvPr id="16" name="Rectangle: Rounded Corners 16"/>
+                                    <wps:cNvSpPr/>
+                                    <wps:spPr>
+                                      <a:xfrm>
+                                        <a:off x="511617" y="602807"/>
+                                        <a:ext cx="864622" cy="352425"/>
                                       </a:xfrm>
                                       <a:prstGeom prst="roundRect">
                                         <a:avLst/>
@@ -594,209 +725,8 @@
                                             <w:jc w:val="center"/>
                                           </w:pPr>
                                           <w:r>
-                                            <w:t>Pod</w:t>
-                                          </w:r>
-                                        </w:p>
-                                      </w:txbxContent>
-                                    </wps:txbx>
-                                    <wps:bodyPr rot="0" spcFirstLastPara="0" vertOverflow="overflow" horzOverflow="overflow" vert="horz" wrap="square" lIns="91440" tIns="45720" rIns="91440" bIns="45720" numCol="1" spcCol="0" rtlCol="0" fromWordArt="0" anchor="ctr" anchorCtr="0" forceAA="0" compatLnSpc="1">
-                                      <a:prstTxWarp prst="textNoShape">
-                                        <a:avLst/>
-                                      </a:prstTxWarp>
-                                      <a:noAutofit/>
-                                    </wps:bodyPr>
-                                  </wps:wsp>
-                                  <wps:wsp>
-                                    <wps:cNvPr id="14" name="Rectangle: Rounded Corners 14"/>
-                                    <wps:cNvSpPr/>
-                                    <wps:spPr>
-                                      <a:xfrm>
-                                        <a:off x="990600" y="323850"/>
-                                        <a:ext cx="609600" cy="381000"/>
-                                      </a:xfrm>
-                                      <a:prstGeom prst="roundRect">
-                                        <a:avLst/>
-                                      </a:prstGeom>
-                                    </wps:spPr>
-                                    <wps:style>
-                                      <a:lnRef idx="2">
-                                        <a:schemeClr val="accent1">
-                                          <a:shade val="50000"/>
-                                        </a:schemeClr>
-                                      </a:lnRef>
-                                      <a:fillRef idx="1">
-                                        <a:schemeClr val="accent1"/>
-                                      </a:fillRef>
-                                      <a:effectRef idx="0">
-                                        <a:schemeClr val="accent1"/>
-                                      </a:effectRef>
-                                      <a:fontRef idx="minor">
-                                        <a:schemeClr val="lt1"/>
-                                      </a:fontRef>
-                                    </wps:style>
-                                    <wps:txbx>
-                                      <w:txbxContent>
-                                        <w:p>
-                                          <w:pPr>
-                                            <w:jc w:val="center"/>
-                                          </w:pPr>
-                                          <w:r>
-                                            <w:t>Pod</w:t>
-                                          </w:r>
-                                        </w:p>
-                                      </w:txbxContent>
-                                    </wps:txbx>
-                                    <wps:bodyPr rot="0" spcFirstLastPara="0" vertOverflow="overflow" horzOverflow="overflow" vert="horz" wrap="square" lIns="91440" tIns="45720" rIns="91440" bIns="45720" numCol="1" spcCol="0" rtlCol="0" fromWordArt="0" anchor="ctr" anchorCtr="0" forceAA="0" compatLnSpc="1">
-                                      <a:prstTxWarp prst="textNoShape">
-                                        <a:avLst/>
-                                      </a:prstTxWarp>
-                                      <a:noAutofit/>
-                                    </wps:bodyPr>
-                                  </wps:wsp>
-                                  <wps:wsp>
-                                    <wps:cNvPr id="15" name="Rectangle: Rounded Corners 15"/>
-                                    <wps:cNvSpPr/>
-                                    <wps:spPr>
-                                      <a:xfrm>
-                                        <a:off x="1771650" y="333375"/>
-                                        <a:ext cx="609600" cy="381000"/>
-                                      </a:xfrm>
-                                      <a:prstGeom prst="roundRect">
-                                        <a:avLst/>
-                                      </a:prstGeom>
-                                    </wps:spPr>
-                                    <wps:style>
-                                      <a:lnRef idx="2">
-                                        <a:schemeClr val="accent1">
-                                          <a:shade val="50000"/>
-                                        </a:schemeClr>
-                                      </a:lnRef>
-                                      <a:fillRef idx="1">
-                                        <a:schemeClr val="accent1"/>
-                                      </a:fillRef>
-                                      <a:effectRef idx="0">
-                                        <a:schemeClr val="accent1"/>
-                                      </a:effectRef>
-                                      <a:fontRef idx="minor">
-                                        <a:schemeClr val="lt1"/>
-                                      </a:fontRef>
-                                    </wps:style>
-                                    <wps:txbx>
-                                      <w:txbxContent>
-                                        <w:p>
-                                          <w:pPr>
-                                            <w:jc w:val="center"/>
-                                          </w:pPr>
-                                          <w:r>
-                                            <w:t>Pod</w:t>
-                                          </w:r>
-                                        </w:p>
-                                      </w:txbxContent>
-                                    </wps:txbx>
-                                    <wps:bodyPr rot="0" spcFirstLastPara="0" vertOverflow="overflow" horzOverflow="overflow" vert="horz" wrap="square" lIns="91440" tIns="45720" rIns="91440" bIns="45720" numCol="1" spcCol="0" rtlCol="0" fromWordArt="0" anchor="ctr" anchorCtr="0" forceAA="0" compatLnSpc="1">
-                                      <a:prstTxWarp prst="textNoShape">
-                                        <a:avLst/>
-                                      </a:prstTxWarp>
-                                      <a:noAutofit/>
-                                    </wps:bodyPr>
-                                  </wps:wsp>
-                                </wpg:grpSp>
-                                <wpg:grpSp>
-                                  <wpg:cNvPr id="17" name="Group 17"/>
-                                  <wpg:cNvGrpSpPr/>
-                                  <wpg:grpSpPr>
-                                    <a:xfrm>
-                                      <a:off x="3038475" y="142875"/>
-                                      <a:ext cx="1552575" cy="1333500"/>
-                                      <a:chOff x="0" y="0"/>
-                                      <a:chExt cx="1552575" cy="1333500"/>
-                                    </a:xfrm>
-                                  </wpg:grpSpPr>
-                                  <wps:wsp>
-                                    <wps:cNvPr id="10" name="Rectangle: Rounded Corners 10"/>
-                                    <wps:cNvSpPr/>
-                                    <wps:spPr>
-                                      <a:xfrm>
-                                        <a:off x="0" y="0"/>
-                                        <a:ext cx="1552575" cy="1333500"/>
-                                      </a:xfrm>
-                                      <a:prstGeom prst="roundRect">
-                                        <a:avLst/>
-                                      </a:prstGeom>
-                                    </wps:spPr>
-                                    <wps:style>
-                                      <a:lnRef idx="2">
-                                        <a:schemeClr val="accent1">
-                                          <a:shade val="50000"/>
-                                        </a:schemeClr>
-                                      </a:lnRef>
-                                      <a:fillRef idx="1">
-                                        <a:schemeClr val="accent1"/>
-                                      </a:fillRef>
-                                      <a:effectRef idx="0">
-                                        <a:schemeClr val="accent1"/>
-                                      </a:effectRef>
-                                      <a:fontRef idx="minor">
-                                        <a:schemeClr val="lt1"/>
-                                      </a:fontRef>
-                                    </wps:style>
-                                    <wps:txbx>
-                                      <w:txbxContent>
-                                        <w:p>
-                                          <w:proofErr w:type="spellStart"/>
-                                          <w:r>
-                                            <w:t>NifiCluster</w:t>
-                                          </w:r>
-                                          <w:proofErr w:type="spellEnd"/>
-                                        </w:p>
-                                      </w:txbxContent>
-                                    </wps:txbx>
-                                    <wps:bodyPr rot="0" spcFirstLastPara="0" vertOverflow="overflow" horzOverflow="overflow" vert="horz" wrap="square" lIns="91440" tIns="45720" rIns="91440" bIns="45720" numCol="1" spcCol="0" rtlCol="0" fromWordArt="0" anchor="t" anchorCtr="0" forceAA="0" compatLnSpc="1">
-                                      <a:prstTxWarp prst="textNoShape">
-                                        <a:avLst/>
-                                      </a:prstTxWarp>
-                                      <a:noAutofit/>
-                                    </wps:bodyPr>
-                                  </wps:wsp>
-                                  <wps:wsp>
-                                    <wps:cNvPr id="16" name="Rectangle: Rounded Corners 16"/>
-                                    <wps:cNvSpPr/>
-                                    <wps:spPr>
-                                      <a:xfrm>
-                                        <a:off x="257175" y="857249"/>
-                                        <a:ext cx="1047750" cy="352425"/>
-                                      </a:xfrm>
-                                      <a:prstGeom prst="roundRect">
-                                        <a:avLst/>
-                                      </a:prstGeom>
-                                    </wps:spPr>
-                                    <wps:style>
-                                      <a:lnRef idx="2">
-                                        <a:schemeClr val="accent1">
-                                          <a:shade val="50000"/>
-                                        </a:schemeClr>
-                                      </a:lnRef>
-                                      <a:fillRef idx="1">
-                                        <a:schemeClr val="accent1"/>
-                                      </a:fillRef>
-                                      <a:effectRef idx="0">
-                                        <a:schemeClr val="accent1"/>
-                                      </a:effectRef>
-                                      <a:fontRef idx="minor">
-                                        <a:schemeClr val="lt1"/>
-                                      </a:fontRef>
-                                    </wps:style>
-                                    <wps:txbx>
-                                      <w:txbxContent>
-                                        <w:p>
-                                          <w:pPr>
-                                            <w:jc w:val="center"/>
-                                          </w:pPr>
-                                          <w:proofErr w:type="spellStart"/>
-                                          <w:r>
                                             <w:t>NifiPod</w:t>
                                           </w:r>
-                                          <w:proofErr w:type="spellEnd"/>
                                         </w:p>
                                       </w:txbxContent>
                                     </wps:txbx>
@@ -822,18 +752,21 @@
                               <a:prstGeom prst="roundRect">
                                 <a:avLst/>
                               </a:prstGeom>
+                              <a:ln>
+                                <a:noFill/>
+                              </a:ln>
                             </wps:spPr>
                             <wps:style>
                               <a:lnRef idx="2">
-                                <a:schemeClr val="accent2">
+                                <a:schemeClr val="accent4">
                                   <a:shade val="50000"/>
                                 </a:schemeClr>
                               </a:lnRef>
                               <a:fillRef idx="1">
-                                <a:schemeClr val="accent2"/>
+                                <a:schemeClr val="accent4"/>
                               </a:fillRef>
                               <a:effectRef idx="0">
-                                <a:schemeClr val="accent2"/>
+                                <a:schemeClr val="accent4"/>
                               </a:effectRef>
                               <a:fontRef idx="minor">
                                 <a:schemeClr val="lt1"/>
@@ -878,7 +811,7 @@
                                   <a:avLst/>
                                 </a:prstGeom>
                                 <a:solidFill>
-                                  <a:srgbClr val="7030A0"/>
+                                  <a:srgbClr val="B07BD7"/>
                                 </a:solidFill>
                               </wps:spPr>
                               <wps:style>
@@ -1117,7 +1050,7 @@
           </mc:Choice>
           <mc:Fallback>
             <w:pict>
-              <v:group w14:anchorId="780B6EB7" id="Group 36" o:spid="_x0000_s1026" style="position:absolute;margin-left:-20.25pt;margin-top:25.4pt;width:496.5pt;height:483.75pt;z-index:251696128" coordsize="63055,61436" o:gfxdata="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">
+              <v:group w14:anchorId="780B6EB7" id="Group 36" o:spid="_x0000_s1026" style="position:absolute;margin-left:-20.05pt;margin-top:25.6pt;width:496.5pt;height:483.75pt;z-index:251695104" coordsize="63055,61436" o:gfxdata="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">
                 <v:group id="Group 33" o:spid="_x0000_s1027" style="position:absolute;left:762;top:1333;width:60769;height:58484" coordsize="60769,58483" o:gfxdata="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">
                   <v:group id="Group 27" o:spid="_x0000_s1028" style="position:absolute;left:24765;width:18478;height:6381" coordorigin=",2762" coordsize="18478,6381" o:gfxdata="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">
                     <v:roundrect id="Rectangle: Rounded Corners 3" o:spid="_x0000_s1029" style="position:absolute;top:2762;width:18478;height:6381;visibility:visible;mso-wrap-style:square;v-text-anchor:top" arcsize="10923f" o:gfxdata="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" fillcolor="#ed7d31 [3205]" strokecolor="#823b0b [1605]" strokeweight="1pt">
@@ -1143,23 +1076,29 @@
                       <v:textbox>
                         <w:txbxContent>
                           <w:p>
-                            <w:proofErr w:type="gramStart"/>
                             <w:r>
                               <w:t>.gitlab-ci.yml</w:t>
                             </w:r>
-                            <w:proofErr w:type="gramEnd"/>
                           </w:p>
                         </w:txbxContent>
                       </v:textbox>
                     </v:roundrect>
                   </v:group>
                   <v:group id="Group 28" o:spid="_x0000_s1031" style="position:absolute;top:11525;width:60769;height:46958" coordsize="60769,46958" o:gfxdata="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">
-                    <v:roundrect id="Rectangle: Rounded Corners 4" o:spid="_x0000_s1032" style="position:absolute;width:60769;height:46958;visibility:visible;mso-wrap-style:square;v-text-anchor:top" arcsize="10923f" o:gfxdata="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" fillcolor="#5b9bd5 [3208]" strokecolor="white [3201]" strokeweight="1.5pt">
+                    <v:roundrect id="Rectangle: Rounded Corners 4" o:spid="_x0000_s1032" style="position:absolute;width:60769;height:46958;visibility:visible;mso-wrap-style:square;v-text-anchor:top" arcsize="10923f" o:gfxdata="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" fillcolor="#c9c9c9 [1942]" strokecolor="white [3201]" strokeweight="1.5pt">
                       <v:stroke joinstyle="miter"/>
                       <v:textbox>
                         <w:txbxContent>
                           <w:p>
+                            <w:pPr>
+                              <w:rPr>
+                                <w:color w:val="000000" w:themeColor="text1"/>
+                              </w:rPr>
+                            </w:pPr>
                             <w:r>
+                              <w:rPr>
+                                <w:color w:val="000000" w:themeColor="text1"/>
+                              </w:rPr>
                               <w:t>Machine Locale</w:t>
                             </w:r>
                           </w:p>
@@ -1194,26 +1133,30 @@
                             </w:txbxContent>
                           </v:textbox>
                         </v:roundrect>
-                        <v:group id="Group 20" o:spid="_x0000_s1037" style="position:absolute;left:2952;top:1809;width:45911;height:14478" coordorigin=",285" coordsize="45910,14477" o:gfxdata="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">
-                          <v:roundrect id="Rectangle: Rounded Corners 12" o:spid="_x0000_s1038" style="position:absolute;left:13430;top:285;width:8096;height:4191;visibility:visible;mso-wrap-style:square;v-text-anchor:middle" arcsize="10923f" o:gfxdata="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" fillcolor="#4472c4 [3204]" strokecolor="#1f3763 [1604]" strokeweight="1pt">
+                        <v:group id="Group 20" o:spid="_x0000_s1037" style="position:absolute;left:11142;top:1809;width:37721;height:12996" coordorigin="8189,285" coordsize="37720,12995" o:gfxdata="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">
+                          <v:roundrect id="Rectangle: Rounded Corners 12" o:spid="_x0000_s1038" style="position:absolute;left:13430;top:285;width:8096;height:4191;visibility:visible;mso-wrap-style:square;v-text-anchor:middle" arcsize="10923f" o:gfxdata="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" fillcolor="#aeaaaa [2414]" strokecolor="#1f3763 [1604]" strokeweight="1pt">
                             <v:stroke joinstyle="miter"/>
                             <v:textbox>
                               <w:txbxContent>
                                 <w:p>
                                   <w:pPr>
                                     <w:jc w:val="center"/>
+                                    <w:rPr>
+                                      <w:color w:val="000000" w:themeColor="text1"/>
+                                    </w:rPr>
                                   </w:pPr>
-                                  <w:proofErr w:type="spellStart"/>
                                   <w:r>
+                                    <w:rPr>
+                                      <w:color w:val="000000" w:themeColor="text1"/>
+                                    </w:rPr>
                                     <w:t>Nifikop</w:t>
                                   </w:r>
-                                  <w:proofErr w:type="spellEnd"/>
                                 </w:p>
                               </w:txbxContent>
                             </v:textbox>
                           </v:roundrect>
-                          <v:group id="Group 18" o:spid="_x0000_s1039" style="position:absolute;top:5524;width:25717;height:9144" coordorigin=",-952" coordsize="25717,9144" o:gfxdata="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">
-                            <v:roundrect id="Rectangle: Rounded Corners 11" o:spid="_x0000_s1040" style="position:absolute;top:-952;width:25717;height:9143;visibility:visible;mso-wrap-style:square;v-text-anchor:top" arcsize="10923f" o:gfxdata="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" fillcolor="#4472c4 [3204]" strokecolor="#1f3763 [1604]" strokeweight="1pt">
+                          <v:group id="Group 18" o:spid="_x0000_s1039" style="position:absolute;left:8189;top:5285;width:20214;height:7996" coordorigin="8189,-1191" coordsize="20213,7995" o:gfxdata="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">
+                            <v:roundrect id="Rectangle: Rounded Corners 11" o:spid="_x0000_s1040" style="position:absolute;left:8189;top:-1191;width:20214;height:7995;visibility:visible;mso-wrap-style:square;v-text-anchor:top" arcsize="10923f" o:gfxdata="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" fillcolor="#70ad47 [3209]" strokecolor="#375623 [1609]" strokeweight="1pt">
                               <v:stroke joinstyle="miter"/>
                               <v:textbox>
                                 <w:txbxContent>
@@ -1231,37 +1174,10 @@
                                 </w:txbxContent>
                               </v:textbox>
                             </v:roundrect>
-                            <v:roundrect id="Rectangle: Rounded Corners 13" o:spid="_x0000_s1041" style="position:absolute;left:2286;top:3238;width:6096;height:3810;visibility:visible;mso-wrap-style:square;v-text-anchor:middle" arcsize="10923f" o:gfxdata="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" fillcolor="#4472c4 [3204]" strokecolor="#1f3763 [1604]" strokeweight="1pt">
-                              <v:stroke joinstyle="miter"/>
-                              <v:textbox>
-                                <w:txbxContent>
-                                  <w:p>
-                                    <w:pPr>
-                                      <w:jc w:val="center"/>
-                                    </w:pPr>
-                                    <w:r>
-                                      <w:t>Pod</w:t>
-                                    </w:r>
-                                  </w:p>
-                                </w:txbxContent>
-                              </v:textbox>
-                            </v:roundrect>
-                            <v:roundrect id="Rectangle: Rounded Corners 14" o:spid="_x0000_s1042" style="position:absolute;left:9906;top:3238;width:6096;height:3810;visibility:visible;mso-wrap-style:square;v-text-anchor:middle" arcsize="10923f" o:gfxdata="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" fillcolor="#4472c4 [3204]" strokecolor="#1f3763 [1604]" strokeweight="1pt">
-                              <v:stroke joinstyle="miter"/>
-                              <v:textbox>
-                                <w:txbxContent>
-                                  <w:p>
-                                    <w:pPr>
-                                      <w:jc w:val="center"/>
-                                    </w:pPr>
-                                    <w:r>
-                                      <w:t>Pod</w:t>
-                                    </w:r>
-                                  </w:p>
-                                </w:txbxContent>
-                              </v:textbox>
-                            </v:roundrect>
-                            <v:roundrect id="Rectangle: Rounded Corners 15" o:spid="_x0000_s1043" style="position:absolute;left:17716;top:3333;width:6096;height:3810;visibility:visible;mso-wrap-style:square;v-text-anchor:middle" arcsize="10923f" o:gfxdata="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" fillcolor="#4472c4 [3204]" strokecolor="#1f3763 [1604]" strokeweight="1pt">
+                            <v:roundrect id="Rectangle: Rounded Corners 13" o:spid="_x0000_s1041" style="position:absolute;left:10316;top:1966;width:4808;height:3810;visibility:visible;mso-wrap-style:square;v-text-anchor:middle" arcsize="10923f" o:gfxdata="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" fillcolor="#9ecb81 [2169]" strokecolor="#70ad47 [3209]" strokeweight=".5pt">
+                              <v:fill color2="#8ac066 [2617]" rotate="t" colors="0 #b5d5a7;.5 #aace99;1 #9cca86" focus="100%" type="gradient">
+                                <o:fill v:ext="view" type="gradientUnscaled"/>
+                              </v:fill>
                               <v:stroke joinstyle="miter"/>
                               <v:textbox>
                                 <w:txbxContent>
@@ -1277,22 +1193,20 @@
                               </v:textbox>
                             </v:roundrect>
                           </v:group>
-                          <v:group id="Group 17" o:spid="_x0000_s1044" style="position:absolute;left:30384;top:1428;width:15526;height:13335" coordsize="15525,13335" o:gfxdata="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">
-                            <v:roundrect id="Rectangle: Rounded Corners 10" o:spid="_x0000_s1045" style="position:absolute;width:15525;height:13335;visibility:visible;mso-wrap-style:square;v-text-anchor:top" arcsize="10923f" o:gfxdata="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" fillcolor="#4472c4 [3204]" strokecolor="#1f3763 [1604]" strokeweight="1pt">
+                          <v:group id="Group 17" o:spid="_x0000_s1042" style="position:absolute;left:30384;top:1428;width:15526;height:11614" coordsize="15525,11613" o:gfxdata="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">
+                            <v:roundrect id="Rectangle: Rounded Corners 10" o:spid="_x0000_s1043" style="position:absolute;width:15525;height:11613;visibility:visible;mso-wrap-style:square;v-text-anchor:top" arcsize="10923f" o:gfxdata="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" fillcolor="#8eaadb [1940]" strokecolor="black [3213]">
                               <v:stroke joinstyle="miter"/>
                               <v:textbox>
                                 <w:txbxContent>
                                   <w:p>
-                                    <w:proofErr w:type="spellStart"/>
                                     <w:r>
                                       <w:t>NifiCluster</w:t>
                                     </w:r>
-                                    <w:proofErr w:type="spellEnd"/>
                                   </w:p>
                                 </w:txbxContent>
                               </v:textbox>
                             </v:roundrect>
-                            <v:roundrect id="Rectangle: Rounded Corners 16" o:spid="_x0000_s1046" style="position:absolute;left:2571;top:8572;width:10478;height:3524;visibility:visible;mso-wrap-style:square;v-text-anchor:middle" arcsize="10923f" o:gfxdata="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" fillcolor="#4472c4 [3204]" strokecolor="#1f3763 [1604]" strokeweight="1pt">
+                            <v:roundrect id="Rectangle: Rounded Corners 16" o:spid="_x0000_s1044" style="position:absolute;left:5116;top:6028;width:8646;height:3524;visibility:visible;mso-wrap-style:square;v-text-anchor:middle" arcsize="10923f" o:gfxdata="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" fillcolor="#4472c4 [3204]" strokecolor="#1f3763 [1604]" strokeweight="1pt">
                               <v:stroke joinstyle="miter"/>
                               <v:textbox>
                                 <w:txbxContent>
@@ -1300,11 +1214,9 @@
                                     <w:pPr>
                                       <w:jc w:val="center"/>
                                     </w:pPr>
-                                    <w:proofErr w:type="spellStart"/>
                                     <w:r>
                                       <w:t>NifiPod</w:t>
                                     </w:r>
-                                    <w:proofErr w:type="spellEnd"/>
                                   </w:p>
                                 </w:txbxContent>
                               </v:textbox>
@@ -1313,7 +1225,7 @@
                         </v:group>
                       </v:group>
                     </v:group>
-                    <v:roundrect id="Rectangle: Rounded Corners 24" o:spid="_x0000_s1047" style="position:absolute;left:35718;top:8477;width:18669;height:3238;visibility:visible;mso-wrap-style:square;v-text-anchor:middle" arcsize="10923f" o:gfxdata="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" fillcolor="#ed7d31 [3205]" strokecolor="#823b0b [1605]" strokeweight="1pt">
+                    <v:roundrect id="Rectangle: Rounded Corners 24" o:spid="_x0000_s1045" style="position:absolute;left:35718;top:8477;width:18669;height:3238;visibility:visible;mso-wrap-style:square;v-text-anchor:middle" arcsize="10923f" o:gfxdata="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" fillcolor="#ffc000 [3207]" stroked="f" strokeweight="1pt">
                       <v:stroke joinstyle="miter"/>
                       <v:textbox>
                         <w:txbxContent>
@@ -1325,8 +1237,8 @@
                         </w:txbxContent>
                       </v:textbox>
                     </v:roundrect>
-                    <v:group id="Group 26" o:spid="_x0000_s1048" style="position:absolute;left:10191;top:6953;width:14669;height:7620" coordsize="14668,7620" o:gfxdata="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">
-                      <v:roundrect id="Rectangle: Rounded Corners 5" o:spid="_x0000_s1049" style="position:absolute;width:14668;height:7620;visibility:visible;mso-wrap-style:square;v-text-anchor:top" arcsize="10923f" o:gfxdata="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" fillcolor="#7030a0" strokecolor="#1f3763 [1604]" strokeweight="1pt">
+                    <v:group id="Group 26" o:spid="_x0000_s1046" style="position:absolute;left:10191;top:6953;width:14669;height:7620" coordsize="14668,7620" o:gfxdata="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">
+                      <v:roundrect id="Rectangle: Rounded Corners 5" o:spid="_x0000_s1047" style="position:absolute;width:14668;height:7620;visibility:visible;mso-wrap-style:square;v-text-anchor:top" arcsize="10923f" o:gfxdata="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" fillcolor="#b07bd7" strokecolor="#1f3763 [1604]" strokeweight="1pt">
                         <v:stroke joinstyle="miter"/>
                         <v:textbox>
                           <w:txbxContent>
@@ -1341,7 +1253,7 @@
                           </w:txbxContent>
                         </v:textbox>
                       </v:roundrect>
-                      <v:roundrect id="Rectangle: Rounded Corners 25" o:spid="_x0000_s1050" style="position:absolute;left:3714;top:3619;width:7525;height:3143;visibility:visible;mso-wrap-style:square;v-text-anchor:middle" arcsize="10923f" o:gfxdata="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" fillcolor="#ed7d31 [3205]" strokecolor="#823b0b [1605]" strokeweight="1pt">
+                      <v:roundrect id="Rectangle: Rounded Corners 25" o:spid="_x0000_s1048" style="position:absolute;left:3714;top:3619;width:7525;height:3143;visibility:visible;mso-wrap-style:square;v-text-anchor:middle" arcsize="10923f" o:gfxdata="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" fillcolor="#ed7d31 [3205]" strokecolor="#823b0b [1605]" strokeweight="1pt">
                         <v:stroke joinstyle="miter"/>
                         <v:textbox>
                           <w:txbxContent>
@@ -1371,17 +1283,190 @@
                       <v:h position="#1,#0" xrange="0,10800" yrange="0,21600"/>
                     </v:handles>
                   </v:shapetype>
-                  <v:shape id="Arrow: Down 30" o:spid="_x0000_s1051" type="#_x0000_t67" style="position:absolute;left:24669;top:6667;width:2323;height:11240;rotation:2283001fd;visibility:visible;mso-wrap-style:square;v-text-anchor:middle" o:gfxdata="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" adj="19368" fillcolor="#4472c4 [3204]" strokecolor="#1f3763 [1604]" strokeweight="1pt"/>
-                  <v:shape id="Arrow: Down 31" o:spid="_x0000_s1052" type="#_x0000_t67" style="position:absolute;left:29698;top:17907;width:2323;height:7432;rotation:-90;visibility:visible;mso-wrap-style:square;v-text-anchor:middle" o:gfxdata="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" adj="18225" fillcolor="#4472c4 [3204]" strokecolor="#1f3763 [1604]" strokeweight="1pt"/>
-                  <v:shape id="Arrow: Down 32" o:spid="_x0000_s1053" type="#_x0000_t67" style="position:absolute;left:49339;top:24955;width:2323;height:18098;visibility:visible;mso-wrap-style:square;v-text-anchor:middle" o:gfxdata="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" adj="20214" fillcolor="black [3200]" strokecolor="black [1600]" strokeweight="1pt"/>
+                  <v:shape id="Arrow: Down 30" o:spid="_x0000_s1049" type="#_x0000_t67" style="position:absolute;left:24669;top:6667;width:2323;height:11240;rotation:2283001fd;visibility:visible;mso-wrap-style:square;v-text-anchor:middle" o:gfxdata="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" adj="19368" fillcolor="#4472c4 [3204]" strokecolor="#1f3763 [1604]" strokeweight="1pt"/>
+                  <v:shape id="Arrow: Down 31" o:spid="_x0000_s1050" type="#_x0000_t67" style="position:absolute;left:29698;top:17907;width:2323;height:7432;rotation:-90;visibility:visible;mso-wrap-style:square;v-text-anchor:middle" o:gfxdata="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" adj="18225" fillcolor="#4472c4 [3204]" strokecolor="#1f3763 [1604]" strokeweight="1pt"/>
+                  <v:shape id="Arrow: Down 32" o:spid="_x0000_s1051" type="#_x0000_t67" style="position:absolute;left:49339;top:24955;width:2323;height:18098;visibility:visible;mso-wrap-style:square;v-text-anchor:middle" o:gfxdata="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" adj="20214" fillcolor="black [3200]" strokecolor="black [1600]" strokeweight="1pt"/>
                 </v:group>
-                <v:rect id="Rectangle 35" o:spid="_x0000_s1054" style="position:absolute;width:63055;height:61436;visibility:visible;mso-wrap-style:square;v-text-anchor:middle" o:gfxdata="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" filled="f" strokecolor="black [3213]" strokeweight="1pt"/>
+                <v:rect id="Rectangle 35" o:spid="_x0000_s1052" style="position:absolute;width:63055;height:61436;visibility:visible;mso-wrap-style:square;v-text-anchor:middle" o:gfxdata="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" filled="f" strokecolor="black [3213]" strokeweight="1pt"/>
                 <w10:wrap type="topAndBottom"/>
               </v:group>
             </w:pict>
           </mc:Fallback>
         </mc:AlternateContent>
       </w:r>
+      <w:r>
+        <w:rPr>
+          <w:noProof/>
+          <w:lang w:val="fr-FR"/>
+        </w:rPr>
+        <mc:AlternateContent>
+          <mc:Choice Requires="wpg">
+            <w:drawing>
+              <wp:anchor distT="0" distB="0" distL="114300" distR="114300" simplePos="0" relativeHeight="251701248" behindDoc="0" locked="0" layoutInCell="1" allowOverlap="1" wp14:anchorId="56A46724" wp14:editId="08CF06F3">
+                <wp:simplePos x="0" y="0"/>
+                <wp:positionH relativeFrom="column">
+                  <wp:posOffset>2393204</wp:posOffset>
+                </wp:positionH>
+                <wp:positionV relativeFrom="paragraph">
+                  <wp:posOffset>4960703</wp:posOffset>
+                </wp:positionV>
+                <wp:extent cx="1069203" cy="381000"/>
+                <wp:effectExtent l="0" t="0" r="17145" b="19050"/>
+                <wp:wrapNone/>
+                <wp:docPr id="7" name="Group 7"/>
+                <wp:cNvGraphicFramePr/>
+                <a:graphic xmlns:a="http://schemas.openxmlformats.org/drawingml/2006/main">
+                  <a:graphicData uri="http://schemas.microsoft.com/office/word/2010/wordprocessingGroup">
+                    <wpg:wgp>
+                      <wpg:cNvGrpSpPr/>
+                      <wpg:grpSpPr>
+                        <a:xfrm>
+                          <a:off x="0" y="0"/>
+                          <a:ext cx="1069203" cy="381000"/>
+                          <a:chOff x="0" y="0"/>
+                          <a:chExt cx="1069203" cy="381000"/>
+                        </a:xfrm>
+                      </wpg:grpSpPr>
+                      <wps:wsp>
+                        <wps:cNvPr id="2" name="Rectangle: Rounded Corners 2"/>
+                        <wps:cNvSpPr/>
+                        <wps:spPr>
+                          <a:xfrm>
+                            <a:off x="588397" y="0"/>
+                            <a:ext cx="480806" cy="381000"/>
+                          </a:xfrm>
+                          <a:prstGeom prst="roundRect">
+                            <a:avLst/>
+                          </a:prstGeom>
+                        </wps:spPr>
+                        <wps:style>
+                          <a:lnRef idx="1">
+                            <a:schemeClr val="accent6"/>
+                          </a:lnRef>
+                          <a:fillRef idx="2">
+                            <a:schemeClr val="accent6"/>
+                          </a:fillRef>
+                          <a:effectRef idx="1">
+                            <a:schemeClr val="accent6"/>
+                          </a:effectRef>
+                          <a:fontRef idx="minor">
+                            <a:schemeClr val="dk1"/>
+                          </a:fontRef>
+                        </wps:style>
+                        <wps:txbx>
+                          <w:txbxContent>
+                            <w:p>
+                              <w:pPr>
+                                <w:jc w:val="center"/>
+                              </w:pPr>
+                              <w:r>
+                                <w:t>Pod</w:t>
+                              </w:r>
+                            </w:p>
+                          </w:txbxContent>
+                        </wps:txbx>
+                        <wps:bodyPr rot="0" spcFirstLastPara="0" vertOverflow="overflow" horzOverflow="overflow" vert="horz" wrap="square" lIns="91440" tIns="45720" rIns="91440" bIns="45720" numCol="1" spcCol="0" rtlCol="0" fromWordArt="0" anchor="ctr" anchorCtr="0" forceAA="0" compatLnSpc="1">
+                          <a:prstTxWarp prst="textNoShape">
+                            <a:avLst/>
+                          </a:prstTxWarp>
+                          <a:noAutofit/>
+                        </wps:bodyPr>
+                      </wps:wsp>
+                      <wps:wsp>
+                        <wps:cNvPr id="6" name="Rectangle: Rounded Corners 6"/>
+                        <wps:cNvSpPr/>
+                        <wps:spPr>
+                          <a:xfrm>
+                            <a:off x="0" y="0"/>
+                            <a:ext cx="480806" cy="381000"/>
+                          </a:xfrm>
+                          <a:prstGeom prst="roundRect">
+                            <a:avLst/>
+                          </a:prstGeom>
+                        </wps:spPr>
+                        <wps:style>
+                          <a:lnRef idx="1">
+                            <a:schemeClr val="accent6"/>
+                          </a:lnRef>
+                          <a:fillRef idx="2">
+                            <a:schemeClr val="accent6"/>
+                          </a:fillRef>
+                          <a:effectRef idx="1">
+                            <a:schemeClr val="accent6"/>
+                          </a:effectRef>
+                          <a:fontRef idx="minor">
+                            <a:schemeClr val="dk1"/>
+                          </a:fontRef>
+                        </wps:style>
+                        <wps:txbx>
+                          <w:txbxContent>
+                            <w:p>
+                              <w:pPr>
+                                <w:jc w:val="center"/>
+                              </w:pPr>
+                              <w:r>
+                                <w:t>Pod</w:t>
+                              </w:r>
+                            </w:p>
+                          </w:txbxContent>
+                        </wps:txbx>
+                        <wps:bodyPr rot="0" spcFirstLastPara="0" vertOverflow="overflow" horzOverflow="overflow" vert="horz" wrap="square" lIns="91440" tIns="45720" rIns="91440" bIns="45720" numCol="1" spcCol="0" rtlCol="0" fromWordArt="0" anchor="ctr" anchorCtr="0" forceAA="0" compatLnSpc="1">
+                          <a:prstTxWarp prst="textNoShape">
+                            <a:avLst/>
+                          </a:prstTxWarp>
+                          <a:noAutofit/>
+                        </wps:bodyPr>
+                      </wps:wsp>
+                    </wpg:wgp>
+                  </a:graphicData>
+                </a:graphic>
+              </wp:anchor>
+            </w:drawing>
+          </mc:Choice>
+          <mc:Fallback>
+            <w:pict>
+              <v:group w14:anchorId="56A46724" id="Group 7" o:spid="_x0000_s1053" style="position:absolute;margin-left:188.45pt;margin-top:390.6pt;width:84.2pt;height:30pt;z-index:251701248" coordsize="10692,3810" o:gfxdata="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">
+                <v:roundrect id="Rectangle: Rounded Corners 2" o:spid="_x0000_s1054" style="position:absolute;left:5883;width:4809;height:3810;visibility:visible;mso-wrap-style:square;v-text-anchor:middle" arcsize="10923f" o:gfxdata="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" fillcolor="#9ecb81 [2169]" strokecolor="#70ad47 [3209]" strokeweight=".5pt">
+                  <v:fill color2="#8ac066 [2617]" rotate="t" colors="0 #b5d5a7;.5 #aace99;1 #9cca86" focus="100%" type="gradient">
+                    <o:fill v:ext="view" type="gradientUnscaled"/>
+                  </v:fill>
+                  <v:stroke joinstyle="miter"/>
+                  <v:textbox>
+                    <w:txbxContent>
+                      <w:p>
+                        <w:pPr>
+                          <w:jc w:val="center"/>
+                        </w:pPr>
+                        <w:r>
+                          <w:t>Pod</w:t>
+                        </w:r>
+                      </w:p>
+                    </w:txbxContent>
+                  </v:textbox>
+                </v:roundrect>
+                <v:roundrect id="Rectangle: Rounded Corners 6" o:spid="_x0000_s1055" style="position:absolute;width:4808;height:3810;visibility:visible;mso-wrap-style:square;v-text-anchor:middle" arcsize="10923f" o:gfxdata="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" fillcolor="#9ecb81 [2169]" strokecolor="#70ad47 [3209]" strokeweight=".5pt">
+                  <v:fill color2="#8ac066 [2617]" rotate="t" colors="0 #b5d5a7;.5 #aace99;1 #9cca86" focus="100%" type="gradient">
+                    <o:fill v:ext="view" type="gradientUnscaled"/>
+                  </v:fill>
+                  <v:stroke joinstyle="miter"/>
+                  <v:textbox>
+                    <w:txbxContent>
+                      <w:p>
+                        <w:pPr>
+                          <w:jc w:val="center"/>
+                        </w:pPr>
+                        <w:r>
+                          <w:t>Pod</w:t>
+                        </w:r>
+                      </w:p>
+                    </w:txbxContent>
+                  </v:textbox>
+                </v:roundrect>
+              </v:group>
+            </w:pict>
+          </mc:Fallback>
+        </mc:AlternateContent>
+      </w:r>
     </w:p>
     <w:p>
       <w:pPr>
@@ -1445,21 +1530,7 @@
         <w:rPr>
           <w:lang w:val="fr-FR"/>
         </w:rPr>
-        <w:t xml:space="preserve"> La raison d’avoir utilisé GitLab Runner est pour avoir accès à notre cluster </w:t>
-      </w:r>
-      <w:proofErr w:type="spellStart"/>
-      <w:r>
-        <w:rPr>
-          <w:lang w:val="fr-FR"/>
-        </w:rPr>
-        <w:t>Minikube</w:t>
-      </w:r>
-      <w:proofErr w:type="spellEnd"/>
-      <w:r>
-        <w:rPr>
-          <w:lang w:val="fr-FR"/>
-        </w:rPr>
-        <w:t xml:space="preserve"> local afin de tester le </w:t>
+        <w:t xml:space="preserve"> La raison d’avoir utilisé GitLab Runner est pour avoir accès à notre cluster Minikube local afin de tester le </w:t>
       </w:r>
       <w:proofErr w:type="spellStart"/>
       <w:r>
@@ -1500,21 +1571,7 @@
         <w:rPr>
           <w:lang w:val="fr-FR"/>
         </w:rPr>
-        <w:t xml:space="preserve">, baptisé "main.tf", jouant un rôle crucial. Ce script ne se contente pas uniquement de garantir le bon fonctionnement de </w:t>
-      </w:r>
-      <w:proofErr w:type="spellStart"/>
-      <w:r>
-        <w:rPr>
-          <w:lang w:val="fr-FR"/>
-        </w:rPr>
-        <w:t>Minikube</w:t>
-      </w:r>
-      <w:proofErr w:type="spellEnd"/>
-      <w:r>
-        <w:rPr>
-          <w:lang w:val="fr-FR"/>
-        </w:rPr>
-        <w:t>, mais il agit également en tant que catalyseur pour l'exécution du script python "nifi_templates_deploy.py".</w:t>
+        <w:t>, baptisé "main.tf", jouant un rôle crucial. Ce script ne se contente pas uniquement de garantir le bon fonctionnement de Minikube, mais il agit également en tant que catalyseur pour l'exécution du script python "nifi_templates_deploy.py".</w:t>
       </w:r>
     </w:p>
     <w:p>
@@ -1712,7 +1769,27 @@
         <w:rPr>
           <w:lang w:val="fr-FR"/>
         </w:rPr>
-        <w:t>Pour l’implémentation de notre architecture, nous avons suivi les étapes suivantes :</w:t>
+        <w:t>Pour l’implémentation de notre architecture, nous avons suivi les étapes suivantes</w:t>
+      </w:r>
+      <w:r>
+        <w:rPr>
+          <w:lang w:val="fr-FR"/>
+        </w:rPr>
+        <w:t xml:space="preserve">. Nous avons commencé tout d’abord par la simulation de l’environnement de production dans lequel nous allons tester de façon itérative nos scripts et finalement tout notre pipeline. Lors de l’implémentation de notre architecture, nous avons commencé par les éléments les plus proches à l’instance de </w:t>
+      </w:r>
+      <w:proofErr w:type="spellStart"/>
+      <w:r>
+        <w:rPr>
+          <w:lang w:val="fr-FR"/>
+        </w:rPr>
+        <w:t>NiFi</w:t>
+      </w:r>
+      <w:proofErr w:type="spellEnd"/>
+      <w:r>
+        <w:rPr>
+          <w:lang w:val="fr-FR"/>
+        </w:rPr>
+        <w:t>.</w:t>
       </w:r>
     </w:p>
     <w:p>
@@ -1722,6 +1799,7 @@
           <w:ilvl w:val="0"/>
           <w:numId w:val="1"/>
         </w:numPr>
+        <w:ind w:left="284"/>
         <w:rPr>
           <w:lang w:val="fr-FR"/>
         </w:rPr>
@@ -1772,7 +1850,19 @@
         <w:rPr>
           <w:lang w:val="fr-FR"/>
         </w:rPr>
-        <w:t>. Ce script se compose de 3 parties :</w:t>
+        <w:t xml:space="preserve">. Ce script se compose de </w:t>
+      </w:r>
+      <w:r>
+        <w:rPr>
+          <w:lang w:val="fr-FR"/>
+        </w:rPr>
+        <w:t>4</w:t>
+      </w:r>
+      <w:r>
+        <w:rPr>
+          <w:lang w:val="fr-FR"/>
+        </w:rPr>
+        <w:t xml:space="preserve"> parties :</w:t>
       </w:r>
     </w:p>
     <w:p>
@@ -1782,6 +1872,7 @@
           <w:ilvl w:val="0"/>
           <w:numId w:val="2"/>
         </w:numPr>
+        <w:ind w:left="709"/>
         <w:rPr>
           <w:lang w:val="fr-FR"/>
         </w:rPr>
@@ -1814,6 +1905,7 @@
           <w:ilvl w:val="0"/>
           <w:numId w:val="2"/>
         </w:numPr>
+        <w:ind w:left="709"/>
         <w:rPr>
           <w:lang w:val="fr-FR"/>
         </w:rPr>
@@ -1864,6 +1956,7 @@
           <w:ilvl w:val="0"/>
           <w:numId w:val="2"/>
         </w:numPr>
+        <w:ind w:left="709"/>
         <w:rPr>
           <w:lang w:val="fr-FR"/>
         </w:rPr>
@@ -1931,93 +2024,271 @@
     </w:p>
     <w:p>
       <w:pPr>
+        <w:pStyle w:val="ListParagraph"/>
+        <w:numPr>
+          <w:ilvl w:val="0"/>
+          <w:numId w:val="2"/>
+        </w:numPr>
+        <w:ind w:left="709"/>
+        <w:rPr>
+          <w:lang w:val="fr-FR"/>
+        </w:rPr>
+      </w:pPr>
+      <w:r>
+        <w:rPr>
+          <w:lang w:val="fr-FR"/>
+        </w:rPr>
+        <w:t xml:space="preserve">Déplacer les fichiers xml des </w:t>
+      </w:r>
+      <w:proofErr w:type="spellStart"/>
+      <w:r>
+        <w:rPr>
+          <w:lang w:val="fr-FR"/>
+        </w:rPr>
+        <w:t>templates</w:t>
+      </w:r>
+      <w:proofErr w:type="spellEnd"/>
+      <w:r>
+        <w:rPr>
+          <w:lang w:val="fr-FR"/>
+        </w:rPr>
+        <w:t xml:space="preserve"> instanciés vers un nouveau répertoire qui a une nomination correspondant à la date du jour du déploiement.</w:t>
+      </w:r>
+    </w:p>
+    <w:p>
+      <w:pPr>
+        <w:ind w:firstLine="426"/>
+        <w:rPr>
+          <w:lang w:val="fr-FR"/>
+        </w:rPr>
+      </w:pPr>
+      <w:r>
+        <w:rPr>
+          <w:lang w:val="fr-FR"/>
+        </w:rPr>
+        <w:t xml:space="preserve">Ces </w:t>
+      </w:r>
+      <w:r>
+        <w:rPr>
+          <w:lang w:val="fr-FR"/>
+        </w:rPr>
+        <w:t>quatre</w:t>
+      </w:r>
+      <w:r>
+        <w:rPr>
+          <w:lang w:val="fr-FR"/>
+        </w:rPr>
+        <w:t xml:space="preserve"> étapes étaient faites manuellement et pour chaque </w:t>
+      </w:r>
+      <w:proofErr w:type="spellStart"/>
+      <w:r>
+        <w:rPr>
+          <w:lang w:val="fr-FR"/>
+        </w:rPr>
+        <w:t>template</w:t>
+      </w:r>
+      <w:proofErr w:type="spellEnd"/>
+      <w:r>
+        <w:rPr>
+          <w:lang w:val="fr-FR"/>
+        </w:rPr>
+        <w:t xml:space="preserve"> ce qui posait un problème pour les data </w:t>
+      </w:r>
+      <w:proofErr w:type="spellStart"/>
+      <w:r>
+        <w:rPr>
+          <w:lang w:val="fr-FR"/>
+        </w:rPr>
+        <w:t>engineers</w:t>
+      </w:r>
+      <w:proofErr w:type="spellEnd"/>
+      <w:r>
+        <w:rPr>
+          <w:lang w:val="fr-FR"/>
+        </w:rPr>
+        <w:t xml:space="preserve"> puisque ça prend beaucoup de temps</w:t>
+      </w:r>
+      <w:r>
+        <w:rPr>
+          <w:lang w:val="fr-FR"/>
+        </w:rPr>
+        <w:t xml:space="preserve"> surtout pour les </w:t>
+      </w:r>
+      <w:proofErr w:type="spellStart"/>
+      <w:r>
+        <w:rPr>
+          <w:lang w:val="fr-FR"/>
+        </w:rPr>
+        <w:t>templates</w:t>
+      </w:r>
+      <w:proofErr w:type="spellEnd"/>
+      <w:r>
+        <w:rPr>
+          <w:lang w:val="fr-FR"/>
+        </w:rPr>
+        <w:t xml:space="preserve"> qu’on veut instancier plusieurs fois. Faire cette tâche manuellement peut donner une grande marge d’erreur humaine qu’on peut éviter. C’est donc une problématique qui diminue la productivité des collaborateurs et met en risque le bon travail des </w:t>
+      </w:r>
+      <w:proofErr w:type="spellStart"/>
+      <w:r>
+        <w:rPr>
+          <w:lang w:val="fr-FR"/>
+        </w:rPr>
+        <w:t>dataflows</w:t>
+      </w:r>
+      <w:proofErr w:type="spellEnd"/>
+      <w:r>
+        <w:rPr>
+          <w:lang w:val="fr-FR"/>
+        </w:rPr>
+        <w:t xml:space="preserve"> </w:t>
+      </w:r>
+      <w:proofErr w:type="spellStart"/>
+      <w:r>
+        <w:rPr>
+          <w:lang w:val="fr-FR"/>
+        </w:rPr>
+        <w:t>NiFi</w:t>
+      </w:r>
+      <w:proofErr w:type="spellEnd"/>
+      <w:r>
+        <w:rPr>
+          <w:lang w:val="fr-FR"/>
+        </w:rPr>
+        <w:t>.</w:t>
+      </w:r>
+    </w:p>
+    <w:p>
+      <w:pPr>
+        <w:rPr>
+          <w:lang w:val="fr-FR"/>
+        </w:rPr>
+      </w:pPr>
+      <w:r>
+        <w:rPr>
+          <w:lang w:val="fr-FR"/>
+        </w:rPr>
+        <w:t xml:space="preserve">Pour la première partie, elle n’est possible que quand on travaille avec le protocole </w:t>
+      </w:r>
+      <w:r>
+        <w:rPr>
+          <w:i/>
+          <w:iCs/>
+          <w:lang w:val="fr-FR"/>
+        </w:rPr>
+        <w:t>https</w:t>
+      </w:r>
+      <w:r>
+        <w:rPr>
+          <w:lang w:val="fr-FR"/>
+        </w:rPr>
+        <w:t xml:space="preserve">. Pour la deuxième, on a utilisé </w:t>
+      </w:r>
+      <w:proofErr w:type="spellStart"/>
+      <w:r>
+        <w:rPr>
+          <w:lang w:val="fr-FR"/>
+        </w:rPr>
+        <w:t>l’endpoint</w:t>
+      </w:r>
+      <w:proofErr w:type="spellEnd"/>
+      <w:r>
+        <w:rPr>
+          <w:lang w:val="fr-FR"/>
+        </w:rPr>
+        <w:t xml:space="preserve"> correspondant pour faire le téléchargement des fichiers xml tout en retenant les </w:t>
+      </w:r>
+      <w:proofErr w:type="spellStart"/>
+      <w:r>
+        <w:rPr>
+          <w:lang w:val="fr-FR"/>
+        </w:rPr>
+        <w:t>ids</w:t>
+      </w:r>
+      <w:proofErr w:type="spellEnd"/>
+      <w:r>
+        <w:rPr>
+          <w:lang w:val="fr-FR"/>
+        </w:rPr>
+        <w:t xml:space="preserve"> de ces </w:t>
+      </w:r>
+      <w:proofErr w:type="spellStart"/>
+      <w:r>
+        <w:rPr>
+          <w:lang w:val="fr-FR"/>
+        </w:rPr>
+        <w:t>templates</w:t>
+      </w:r>
+      <w:proofErr w:type="spellEnd"/>
+      <w:r>
+        <w:rPr>
+          <w:lang w:val="fr-FR"/>
+        </w:rPr>
+        <w:t xml:space="preserve"> pour pouvoir les instancier dans l’étape suivante en tant que </w:t>
+      </w:r>
+      <w:proofErr w:type="spellStart"/>
+      <w:r>
+        <w:rPr>
+          <w:lang w:val="fr-FR"/>
+        </w:rPr>
+        <w:t>ProcessGroups</w:t>
+      </w:r>
+      <w:proofErr w:type="spellEnd"/>
+      <w:r>
+        <w:rPr>
+          <w:lang w:val="fr-FR"/>
+        </w:rPr>
+        <w:t xml:space="preserve">. Enfin, pour avoir une certaine traçabilité des </w:t>
+      </w:r>
+      <w:proofErr w:type="spellStart"/>
+      <w:r>
+        <w:rPr>
+          <w:lang w:val="fr-FR"/>
+        </w:rPr>
+        <w:t>templates</w:t>
+      </w:r>
+      <w:proofErr w:type="spellEnd"/>
+      <w:r>
+        <w:rPr>
+          <w:lang w:val="fr-FR"/>
+        </w:rPr>
+        <w:t xml:space="preserve"> déployés, nous avons travaillé sur un process qui va faire en sorte que les </w:t>
+      </w:r>
+      <w:proofErr w:type="spellStart"/>
+      <w:r>
+        <w:rPr>
+          <w:lang w:val="fr-FR"/>
+        </w:rPr>
+        <w:t>templates</w:t>
+      </w:r>
+      <w:proofErr w:type="spellEnd"/>
+      <w:r>
+        <w:rPr>
+          <w:lang w:val="fr-FR"/>
+        </w:rPr>
+        <w:t xml:space="preserve"> téléchargés et instanciés soient déplacés vers un autre dossier qui a comme nom la date du jour. Cette dernière étape a été faite pour garder une certaine traçabilité des </w:t>
+      </w:r>
+      <w:proofErr w:type="spellStart"/>
+      <w:r>
+        <w:rPr>
+          <w:lang w:val="fr-FR"/>
+        </w:rPr>
+        <w:t>templates</w:t>
+      </w:r>
+      <w:proofErr w:type="spellEnd"/>
+      <w:r>
+        <w:rPr>
+          <w:lang w:val="fr-FR"/>
+        </w:rPr>
+        <w:t>.</w:t>
+      </w:r>
+    </w:p>
+    <w:p>
+      <w:pPr>
         <w:ind w:left="720"/>
         <w:rPr>
           <w:lang w:val="fr-FR"/>
         </w:rPr>
       </w:pPr>
-      <w:r>
-        <w:rPr>
-          <w:lang w:val="fr-FR"/>
-        </w:rPr>
-        <w:t xml:space="preserve">Ces trois étapes étaient faites manuellement et pour chaque </w:t>
-      </w:r>
-      <w:proofErr w:type="spellStart"/>
-      <w:r>
-        <w:rPr>
-          <w:lang w:val="fr-FR"/>
-        </w:rPr>
-        <w:t>template</w:t>
-      </w:r>
-      <w:proofErr w:type="spellEnd"/>
-      <w:r>
-        <w:rPr>
-          <w:lang w:val="fr-FR"/>
-        </w:rPr>
-        <w:t xml:space="preserve"> ce qui posait un problème pour les data </w:t>
-      </w:r>
-      <w:proofErr w:type="spellStart"/>
-      <w:r>
-        <w:rPr>
-          <w:lang w:val="fr-FR"/>
-        </w:rPr>
-        <w:t>engineers</w:t>
-      </w:r>
-      <w:proofErr w:type="spellEnd"/>
-      <w:r>
-        <w:rPr>
-          <w:lang w:val="fr-FR"/>
-        </w:rPr>
-        <w:t xml:space="preserve"> puisque ça prend beaucoup de temps</w:t>
-      </w:r>
-      <w:r>
-        <w:rPr>
-          <w:lang w:val="fr-FR"/>
-        </w:rPr>
-        <w:t xml:space="preserve"> surtout pour les </w:t>
-      </w:r>
-      <w:proofErr w:type="spellStart"/>
-      <w:r>
-        <w:rPr>
-          <w:lang w:val="fr-FR"/>
-        </w:rPr>
-        <w:t>templates</w:t>
-      </w:r>
-      <w:proofErr w:type="spellEnd"/>
-      <w:r>
-        <w:rPr>
-          <w:lang w:val="fr-FR"/>
-        </w:rPr>
-        <w:t xml:space="preserve"> qu’on veut instancier plusieurs fois. Faire cette tâche manuellement peut donner une grande marge d’erreur humaine qu’on peut éviter. C’est donc une problématique qui diminue la productivité des collaborateurs et met en risque le bon travail des </w:t>
-      </w:r>
-      <w:proofErr w:type="spellStart"/>
-      <w:r>
-        <w:rPr>
-          <w:lang w:val="fr-FR"/>
-        </w:rPr>
-        <w:t>dataflows</w:t>
-      </w:r>
-      <w:proofErr w:type="spellEnd"/>
-      <w:r>
-        <w:rPr>
-          <w:lang w:val="fr-FR"/>
-        </w:rPr>
-        <w:t xml:space="preserve"> </w:t>
-      </w:r>
-      <w:proofErr w:type="spellStart"/>
-      <w:r>
-        <w:rPr>
-          <w:lang w:val="fr-FR"/>
-        </w:rPr>
-        <w:t>NiFi</w:t>
-      </w:r>
-      <w:proofErr w:type="spellEnd"/>
-      <w:r>
-        <w:rPr>
-          <w:lang w:val="fr-FR"/>
-        </w:rPr>
-        <w:t>.</w:t>
-      </w:r>
     </w:p>
     <w:p>
       <w:pPr>
@@ -2034,6 +2305,7 @@
         <w:rPr>
           <w:lang w:val="fr-FR"/>
         </w:rPr>
+        <w:lastRenderedPageBreak/>
         <w:t xml:space="preserve">Préparation du script </w:t>
       </w:r>
       <w:r>
@@ -2062,21 +2334,7 @@
         <w:rPr>
           <w:lang w:val="fr-FR"/>
         </w:rPr>
-        <w:t xml:space="preserve">Pour ce script, il a pour rôle de s’assurer que le cluster </w:t>
-      </w:r>
-      <w:proofErr w:type="spellStart"/>
-      <w:r>
-        <w:rPr>
-          <w:lang w:val="fr-FR"/>
-        </w:rPr>
-        <w:t>Minikube</w:t>
-      </w:r>
-      <w:proofErr w:type="spellEnd"/>
-      <w:r>
-        <w:rPr>
-          <w:lang w:val="fr-FR"/>
-        </w:rPr>
-        <w:t xml:space="preserve"> est bien en marche et qu’on pourra procéder pour l’exécution du script </w:t>
+        <w:t xml:space="preserve">Pour ce script, il a pour rôle de s’assurer que le cluster Minikube est bien en marche et qu’on pourra procéder pour l’exécution du script </w:t>
       </w:r>
       <w:r>
         <w:rPr>
@@ -2116,14 +2374,7 @@
         <w:rPr>
           <w:lang w:val="fr-FR"/>
         </w:rPr>
-        <w:t xml:space="preserve">Création du pipeline sur GitLab avec le </w:t>
-      </w:r>
-      <w:proofErr w:type="gramStart"/>
-      <w:r>
-        <w:rPr>
-          <w:lang w:val="fr-FR"/>
-        </w:rPr>
-        <w:t xml:space="preserve">fichier </w:t>
+        <w:t xml:space="preserve">Création du pipeline sur GitLab avec le fichier </w:t>
       </w:r>
       <w:r>
         <w:rPr>
@@ -2134,7 +2385,6 @@
         <w:t>.</w:t>
       </w:r>
       <w:proofErr w:type="spellStart"/>
-      <w:proofErr w:type="gramEnd"/>
       <w:r>
         <w:rPr>
           <w:i/>
@@ -2182,7 +2432,47 @@
         <w:rPr>
           <w:lang w:val="fr-FR"/>
         </w:rPr>
-        <w:t xml:space="preserve"> sur notre machine locale.</w:t>
+        <w:t xml:space="preserve"> sur notre machine locale</w:t>
+      </w:r>
+      <w:r>
+        <w:rPr>
+          <w:lang w:val="fr-FR"/>
+        </w:rPr>
+        <w:t xml:space="preserve"> qui va à son tour exécuter le script python qui va se charger du téléchargement et de l’instanciation des </w:t>
+      </w:r>
+      <w:proofErr w:type="spellStart"/>
+      <w:r>
+        <w:rPr>
+          <w:lang w:val="fr-FR"/>
+        </w:rPr>
+        <w:t>templates</w:t>
+      </w:r>
+      <w:proofErr w:type="spellEnd"/>
+      <w:r>
+        <w:rPr>
+          <w:lang w:val="fr-FR"/>
+        </w:rPr>
+        <w:t xml:space="preserve"> en question sur l’instance de </w:t>
+      </w:r>
+      <w:proofErr w:type="spellStart"/>
+      <w:r>
+        <w:rPr>
+          <w:lang w:val="fr-FR"/>
+        </w:rPr>
+        <w:t>NiFi</w:t>
+      </w:r>
+      <w:proofErr w:type="spellEnd"/>
+      <w:r>
+        <w:rPr>
+          <w:lang w:val="fr-FR"/>
+        </w:rPr>
+        <w:t xml:space="preserve"> à utiliser.</w:t>
+      </w:r>
+      <w:r>
+        <w:rPr>
+          <w:lang w:val="fr-FR"/>
+        </w:rPr>
+        <w:t xml:space="preserve"> On peut voir ci-dessous une capture d’écran du script de notre pipeline :</w:t>
       </w:r>
     </w:p>
     <w:p>
@@ -2192,41 +2482,24 @@
           <w:lang w:val="fr-FR"/>
         </w:rPr>
       </w:pPr>
-    </w:p>
-    <w:p>
-      <w:pPr>
-        <w:pStyle w:val="ListParagraph"/>
-        <w:rPr>
-          <w:lang w:val="fr-FR"/>
-        </w:rPr>
-      </w:pPr>
-    </w:p>
-    <w:p>
-      <w:pPr>
-        <w:pStyle w:val="ListParagraph"/>
-        <w:rPr>
-          <w:lang w:val="fr-FR"/>
-        </w:rPr>
-      </w:pPr>
       <w:r>
         <w:rPr>
           <w:noProof/>
           <w:lang w:val="fr-FR"/>
         </w:rPr>
-        <w:lastRenderedPageBreak/>
         <w:drawing>
-          <wp:anchor distT="0" distB="0" distL="114300" distR="114300" simplePos="0" relativeHeight="251697152" behindDoc="0" locked="0" layoutInCell="1" allowOverlap="1" wp14:anchorId="12441DB4" wp14:editId="7C5C72E6">
+          <wp:anchor distT="0" distB="0" distL="114300" distR="114300" simplePos="0" relativeHeight="251702272" behindDoc="0" locked="0" layoutInCell="1" allowOverlap="1" wp14:anchorId="2D4DA7D8" wp14:editId="3BA2208B">
             <wp:simplePos x="0" y="0"/>
             <wp:positionH relativeFrom="margin">
-              <wp:posOffset>1323975</wp:posOffset>
+              <wp:align>center</wp:align>
             </wp:positionH>
             <wp:positionV relativeFrom="paragraph">
-              <wp:posOffset>1743075</wp:posOffset>
+              <wp:posOffset>238374</wp:posOffset>
             </wp:positionV>
-            <wp:extent cx="3425190" cy="3152775"/>
-            <wp:effectExtent l="0" t="0" r="3810" b="9525"/>
+            <wp:extent cx="6075045" cy="2981325"/>
+            <wp:effectExtent l="19050" t="19050" r="20955" b="28575"/>
             <wp:wrapTopAndBottom/>
-            <wp:docPr id="1" name="Picture 1"/>
+            <wp:docPr id="19" name="Picture 19"/>
             <wp:cNvGraphicFramePr>
               <a:graphicFrameLocks xmlns:a="http://schemas.openxmlformats.org/drawingml/2006/main" noChangeAspect="1"/>
             </wp:cNvGraphicFramePr>
@@ -2234,11 +2507,11 @@
               <a:graphicData uri="http://schemas.openxmlformats.org/drawingml/2006/picture">
                 <pic:pic xmlns:pic="http://schemas.openxmlformats.org/drawingml/2006/picture">
                   <pic:nvPicPr>
-                    <pic:cNvPr id="1" name="Picture 1"/>
+                    <pic:cNvPr id="19" name="Picture 19"/>
                     <pic:cNvPicPr/>
                   </pic:nvPicPr>
                   <pic:blipFill>
-                    <a:blip r:embed="rId5" cstate="print">
+                    <a:blip r:embed="rId5">
                       <a:extLst>
                         <a:ext uri="{28A0092B-C50C-407E-A947-70E740481C1C}">
                           <a14:useLocalDpi xmlns:a14="http://schemas.microsoft.com/office/drawing/2010/main" val="0"/>
@@ -2252,11 +2525,16 @@
                   <pic:spPr>
                     <a:xfrm>
                       <a:off x="0" y="0"/>
-                      <a:ext cx="3425190" cy="3152775"/>
+                      <a:ext cx="6075045" cy="2981325"/>
                     </a:xfrm>
                     <a:prstGeom prst="rect">
                       <a:avLst/>
                     </a:prstGeom>
+                    <a:ln w="9525">
+                      <a:solidFill>
+                        <a:schemeClr val="tx1"/>
+                      </a:solidFill>
+                    </a:ln>
                   </pic:spPr>
                 </pic:pic>
               </a:graphicData>
@@ -2270,6 +2548,381 @@
           </wp:anchor>
         </w:drawing>
       </w:r>
+    </w:p>
+    <w:p>
+      <w:pPr>
+        <w:pStyle w:val="ListParagraph"/>
+        <w:rPr>
+          <w:lang w:val="fr-FR"/>
+        </w:rPr>
+      </w:pPr>
+    </w:p>
+    <w:p>
+      <w:pPr>
+        <w:pStyle w:val="ListParagraph"/>
+        <w:rPr>
+          <w:lang w:val="fr-FR"/>
+        </w:rPr>
+      </w:pPr>
+    </w:p>
+    <w:p>
+      <w:pPr>
+        <w:pStyle w:val="ListParagraph"/>
+        <w:ind w:left="0"/>
+        <w:rPr>
+          <w:lang w:val="fr-FR"/>
+        </w:rPr>
+      </w:pPr>
+      <w:r>
+        <w:rPr>
+          <w:lang w:val="fr-FR"/>
+        </w:rPr>
+        <w:t xml:space="preserve">Comme le montre la capture d’écran ci-dessus, nous avons énoncé le stage nommé </w:t>
+      </w:r>
+      <w:proofErr w:type="spellStart"/>
+      <w:r>
+        <w:rPr>
+          <w:i/>
+          <w:iCs/>
+          <w:lang w:val="fr-FR"/>
+        </w:rPr>
+        <w:t>upload_instanciate</w:t>
+      </w:r>
+      <w:proofErr w:type="spellEnd"/>
+      <w:r>
+        <w:rPr>
+          <w:lang w:val="fr-FR"/>
+        </w:rPr>
+        <w:t xml:space="preserve"> qui est le seul stage de notre pipeline et dans lequel nous avons inclus un seul job </w:t>
+      </w:r>
+      <w:proofErr w:type="spellStart"/>
+      <w:r>
+        <w:rPr>
+          <w:i/>
+          <w:iCs/>
+          <w:lang w:val="fr-FR"/>
+        </w:rPr>
+        <w:t>apply_terraform</w:t>
+      </w:r>
+      <w:proofErr w:type="spellEnd"/>
+      <w:r>
+        <w:rPr>
+          <w:lang w:val="fr-FR"/>
+        </w:rPr>
+        <w:t xml:space="preserve">. Ce job sera responsable du déclenchement du fichier </w:t>
+      </w:r>
+      <w:r>
+        <w:rPr>
+          <w:i/>
+          <w:iCs/>
+          <w:lang w:val="fr-FR"/>
+        </w:rPr>
+        <w:t>main.tf</w:t>
+      </w:r>
+      <w:r>
+        <w:rPr>
+          <w:lang w:val="fr-FR"/>
+        </w:rPr>
+        <w:t xml:space="preserve"> sur notre machine locale.</w:t>
+      </w:r>
+    </w:p>
+    <w:p>
+      <w:pPr>
+        <w:rPr>
+          <w:lang w:val="fr-FR"/>
+        </w:rPr>
+      </w:pPr>
+      <w:r>
+        <w:rPr>
+          <w:lang w:val="fr-FR"/>
+        </w:rPr>
+        <w:t xml:space="preserve">Avant de déclencher le script </w:t>
+      </w:r>
+      <w:proofErr w:type="spellStart"/>
+      <w:r>
+        <w:rPr>
+          <w:i/>
+          <w:iCs/>
+          <w:lang w:val="fr-FR"/>
+        </w:rPr>
+        <w:t>terraform</w:t>
+      </w:r>
+      <w:proofErr w:type="spellEnd"/>
+      <w:r>
+        <w:rPr>
+          <w:lang w:val="fr-FR"/>
+        </w:rPr>
+        <w:t xml:space="preserve"> sur notre machine locale, nous avons inclus plusieurs commandes dans la partie </w:t>
+      </w:r>
+      <w:proofErr w:type="spellStart"/>
+      <w:r>
+        <w:rPr>
+          <w:i/>
+          <w:iCs/>
+          <w:lang w:val="fr-FR"/>
+        </w:rPr>
+        <w:t>before_script</w:t>
+      </w:r>
+      <w:proofErr w:type="spellEnd"/>
+      <w:r>
+        <w:rPr>
+          <w:lang w:val="fr-FR"/>
+        </w:rPr>
+        <w:t xml:space="preserve"> afin de garantir le bon déroulement du pipeline. Parmi ces commandes, on a tout d’abord l’installation du package </w:t>
+      </w:r>
+      <w:proofErr w:type="spellStart"/>
+      <w:r>
+        <w:rPr>
+          <w:i/>
+          <w:iCs/>
+          <w:lang w:val="fr-FR"/>
+        </w:rPr>
+        <w:t>requests</w:t>
+      </w:r>
+      <w:proofErr w:type="spellEnd"/>
+      <w:r>
+        <w:rPr>
+          <w:lang w:val="fr-FR"/>
+        </w:rPr>
+        <w:t xml:space="preserve"> qui sera indispensable pour l’exécution de notre script python et ensuite le changement du </w:t>
+      </w:r>
+      <w:proofErr w:type="spellStart"/>
+      <w:r>
+        <w:rPr>
+          <w:i/>
+          <w:iCs/>
+          <w:lang w:val="fr-FR"/>
+        </w:rPr>
+        <w:t>working</w:t>
+      </w:r>
+      <w:proofErr w:type="spellEnd"/>
+      <w:r>
+        <w:rPr>
+          <w:i/>
+          <w:iCs/>
+          <w:lang w:val="fr-FR"/>
+        </w:rPr>
+        <w:t xml:space="preserve"> directory</w:t>
+      </w:r>
+      <w:r>
+        <w:rPr>
+          <w:lang w:val="fr-FR"/>
+        </w:rPr>
+        <w:t xml:space="preserve"> vers celui comportant le script python ainsi que les </w:t>
+      </w:r>
+      <w:proofErr w:type="spellStart"/>
+      <w:r>
+        <w:rPr>
+          <w:lang w:val="fr-FR"/>
+        </w:rPr>
+        <w:t>templates</w:t>
+      </w:r>
+      <w:proofErr w:type="spellEnd"/>
+      <w:r>
+        <w:rPr>
+          <w:lang w:val="fr-FR"/>
+        </w:rPr>
+        <w:t xml:space="preserve"> à télécharger et instancier.</w:t>
+      </w:r>
+      <w:r>
+        <w:rPr>
+          <w:lang w:val="fr-FR"/>
+        </w:rPr>
+        <w:t xml:space="preserve"> Il est à mentionner que nous avons ajouté des commandes </w:t>
+      </w:r>
+      <w:proofErr w:type="spellStart"/>
+      <w:r>
+        <w:rPr>
+          <w:i/>
+          <w:iCs/>
+          <w:lang w:val="fr-FR"/>
+        </w:rPr>
+        <w:t>echo</w:t>
+      </w:r>
+      <w:proofErr w:type="spellEnd"/>
+      <w:r>
+        <w:rPr>
+          <w:lang w:val="fr-FR"/>
+        </w:rPr>
+        <w:t xml:space="preserve"> qui nous ont aidé lors du débogage de notre pipeline et qui nous confirme le bon déroulement des commandes.</w:t>
+      </w:r>
+    </w:p>
+    <w:p>
+      <w:pPr>
+        <w:rPr>
+          <w:lang w:val="fr-FR"/>
+        </w:rPr>
+      </w:pPr>
+      <w:r>
+        <w:rPr>
+          <w:lang w:val="fr-FR"/>
+        </w:rPr>
+        <w:t xml:space="preserve">Pour le script principal de notre pipeline, nous avons comme commande principale le déclenchement du script </w:t>
+      </w:r>
+      <w:r>
+        <w:rPr>
+          <w:i/>
+          <w:iCs/>
+          <w:lang w:val="fr-FR"/>
+        </w:rPr>
+        <w:t>main.tf</w:t>
+      </w:r>
+      <w:r>
+        <w:rPr>
+          <w:lang w:val="fr-FR"/>
+        </w:rPr>
+        <w:t xml:space="preserve"> avec la commande : </w:t>
+      </w:r>
+      <w:proofErr w:type="spellStart"/>
+      <w:r>
+        <w:rPr>
+          <w:i/>
+          <w:iCs/>
+          <w:lang w:val="fr-FR"/>
+        </w:rPr>
+        <w:t>terraform</w:t>
+      </w:r>
+      <w:proofErr w:type="spellEnd"/>
+      <w:r>
+        <w:rPr>
+          <w:i/>
+          <w:iCs/>
+          <w:lang w:val="fr-FR"/>
+        </w:rPr>
+        <w:t xml:space="preserve"> </w:t>
+      </w:r>
+      <w:proofErr w:type="spellStart"/>
+      <w:r>
+        <w:rPr>
+          <w:i/>
+          <w:iCs/>
+          <w:lang w:val="fr-FR"/>
+        </w:rPr>
+        <w:t>apply</w:t>
+      </w:r>
+      <w:proofErr w:type="spellEnd"/>
+      <w:r>
+        <w:rPr>
+          <w:i/>
+          <w:iCs/>
+          <w:lang w:val="fr-FR"/>
+        </w:rPr>
+        <w:t xml:space="preserve"> -</w:t>
+      </w:r>
+      <w:proofErr w:type="spellStart"/>
+      <w:r>
+        <w:rPr>
+          <w:i/>
+          <w:iCs/>
+          <w:lang w:val="fr-FR"/>
+        </w:rPr>
+        <w:t>auto-approve</w:t>
+      </w:r>
+      <w:proofErr w:type="spellEnd"/>
+      <w:r>
+        <w:rPr>
+          <w:lang w:val="fr-FR"/>
+        </w:rPr>
+        <w:t xml:space="preserve">. </w:t>
+      </w:r>
+      <w:r>
+        <w:rPr>
+          <w:lang w:val="fr-FR"/>
+        </w:rPr>
+        <w:lastRenderedPageBreak/>
+        <w:t xml:space="preserve">Enfin, après l’exécution du script, nous avons exécuté une commande </w:t>
+      </w:r>
+      <w:proofErr w:type="spellStart"/>
+      <w:r>
+        <w:rPr>
+          <w:i/>
+          <w:iCs/>
+          <w:lang w:val="fr-FR"/>
+        </w:rPr>
+        <w:t>echo</w:t>
+      </w:r>
+      <w:proofErr w:type="spellEnd"/>
+      <w:r>
+        <w:rPr>
+          <w:lang w:val="fr-FR"/>
+        </w:rPr>
+        <w:t xml:space="preserve"> pour voir le bon déroulement de notre pipeline.</w:t>
+      </w:r>
+    </w:p>
+    <w:p>
+      <w:pPr>
+        <w:rPr>
+          <w:lang w:val="fr-FR"/>
+        </w:rPr>
+      </w:pPr>
+      <w:r>
+        <w:rPr>
+          <w:lang w:val="fr-FR"/>
+        </w:rPr>
+        <w:t>Le script de l</w:t>
+      </w:r>
+      <w:r>
+        <w:rPr>
+          <w:lang w:val="fr-FR"/>
+        </w:rPr>
+        <w:t>e</w:t>
+      </w:r>
+      <w:r>
+        <w:rPr>
+          <w:lang w:val="fr-FR"/>
+        </w:rPr>
+        <w:t xml:space="preserve"> pipeline a pour rôle principal de déclencher le script de </w:t>
+      </w:r>
+      <w:proofErr w:type="spellStart"/>
+      <w:r>
+        <w:rPr>
+          <w:lang w:val="fr-FR"/>
+        </w:rPr>
+        <w:t>Terraform</w:t>
+      </w:r>
+      <w:proofErr w:type="spellEnd"/>
+      <w:r>
+        <w:rPr>
+          <w:lang w:val="fr-FR"/>
+        </w:rPr>
+        <w:t xml:space="preserve"> qui va, à son tour, déclencher le script python.</w:t>
+      </w:r>
+    </w:p>
+    <w:p>
+      <w:pPr>
+        <w:rPr>
+          <w:lang w:val="fr-FR"/>
+        </w:rPr>
+      </w:pPr>
+    </w:p>
+    <w:p>
+      <w:pPr>
+        <w:rPr>
+          <w:lang w:val="fr-FR"/>
+        </w:rPr>
+      </w:pPr>
+    </w:p>
+    <w:p>
+      <w:pPr>
+        <w:rPr>
+          <w:lang w:val="fr-FR"/>
+        </w:rPr>
+      </w:pPr>
+    </w:p>
+    <w:p>
+      <w:pPr>
+        <w:rPr>
+          <w:lang w:val="fr-FR"/>
+        </w:rPr>
+      </w:pPr>
+    </w:p>
+    <w:p>
+      <w:pPr>
+        <w:pStyle w:val="ListParagraph"/>
+        <w:rPr>
+          <w:lang w:val="fr-FR"/>
+        </w:rPr>
+      </w:pPr>
     </w:p>
     <w:sectPr>
       <w:pgSz w:w="11906" w:h="16838"/>

</xml_diff>

<commit_message>
edited archi et implementation
</commit_message>
<xml_diff>
--- a/architecture-implémentation.docx
+++ b/architecture-implémentation.docx
@@ -38,35 +38,7 @@
         <w:rPr>
           <w:lang w:val="fr-FR"/>
         </w:rPr>
-        <w:t xml:space="preserve">’automatisation de tout le processus de déploiement. Les outils que nous avons utilisés sont : </w:t>
-      </w:r>
-      <w:proofErr w:type="spellStart"/>
-      <w:r>
-        <w:rPr>
-          <w:lang w:val="fr-FR"/>
-        </w:rPr>
-        <w:t>GitLab</w:t>
-      </w:r>
-      <w:proofErr w:type="spellEnd"/>
-      <w:r>
-        <w:rPr>
-          <w:lang w:val="fr-FR"/>
-        </w:rPr>
-        <w:t xml:space="preserve">, </w:t>
-      </w:r>
-      <w:proofErr w:type="spellStart"/>
-      <w:r>
-        <w:rPr>
-          <w:lang w:val="fr-FR"/>
-        </w:rPr>
-        <w:t>Terraform</w:t>
-      </w:r>
-      <w:proofErr w:type="spellEnd"/>
-      <w:r>
-        <w:rPr>
-          <w:lang w:val="fr-FR"/>
-        </w:rPr>
-        <w:t xml:space="preserve">, </w:t>
+        <w:t xml:space="preserve">’automatisation de tout le processus de déploiement. Les outils que nous avons utilisés sont : GitLab, Terraform, </w:t>
       </w:r>
       <w:r>
         <w:rPr>
@@ -74,47 +46,17 @@
         </w:rPr>
         <w:t xml:space="preserve">Docker, </w:t>
       </w:r>
-      <w:proofErr w:type="spellStart"/>
       <w:r>
         <w:rPr>
           <w:lang w:val="fr-FR"/>
         </w:rPr>
         <w:t>Minikube</w:t>
       </w:r>
-      <w:proofErr w:type="spellEnd"/>
-      <w:r>
-        <w:rPr>
-          <w:lang w:val="fr-FR"/>
-        </w:rPr>
-        <w:t xml:space="preserve">, </w:t>
-      </w:r>
-      <w:proofErr w:type="spellStart"/>
-      <w:r>
-        <w:rPr>
-          <w:lang w:val="fr-FR"/>
-        </w:rPr>
-        <w:t>Nifikop</w:t>
-      </w:r>
-      <w:proofErr w:type="spellEnd"/>
-      <w:r>
-        <w:rPr>
-          <w:lang w:val="fr-FR"/>
-        </w:rPr>
-        <w:t xml:space="preserve"> et </w:t>
-      </w:r>
-      <w:proofErr w:type="spellStart"/>
-      <w:r>
-        <w:rPr>
-          <w:lang w:val="fr-FR"/>
-        </w:rPr>
-        <w:t>Nifi</w:t>
-      </w:r>
-      <w:proofErr w:type="spellEnd"/>
-      <w:r>
-        <w:rPr>
-          <w:lang w:val="fr-FR"/>
-        </w:rPr>
-        <w:t>.</w:t>
+      <w:r>
+        <w:rPr>
+          <w:lang w:val="fr-FR"/>
+        </w:rPr>
+        <w:t>, Nifikop et Nifi.</w:t>
       </w:r>
     </w:p>
     <w:p>
@@ -435,11 +377,9 @@
                                 <wps:txbx>
                                   <w:txbxContent>
                                     <w:p>
-                                      <w:proofErr w:type="spellStart"/>
                                       <w:r>
                                         <w:t>Minikube</w:t>
                                       </w:r>
-                                      <w:proofErr w:type="spellEnd"/>
                                     </w:p>
                                   </w:txbxContent>
                                 </wps:txbx>
@@ -1124,11 +1064,9 @@
                           <v:textbox>
                             <w:txbxContent>
                               <w:p>
-                                <w:proofErr w:type="spellStart"/>
                                 <w:r>
                                   <w:t>Minikube</w:t>
                                 </w:r>
-                                <w:proofErr w:type="spellEnd"/>
                               </w:p>
                             </w:txbxContent>
                           </v:textbox>
@@ -1530,48 +1468,20 @@
         <w:rPr>
           <w:lang w:val="fr-FR"/>
         </w:rPr>
-        <w:t xml:space="preserve"> La raison d’avoir utilisé GitLab Runner est pour avoir accès à notre cluster Minikube local afin de tester le </w:t>
-      </w:r>
-      <w:proofErr w:type="spellStart"/>
-      <w:r>
-        <w:rPr>
-          <w:lang w:val="fr-FR"/>
-        </w:rPr>
-        <w:t>pipepline</w:t>
-      </w:r>
-      <w:proofErr w:type="spellEnd"/>
-      <w:r>
-        <w:rPr>
-          <w:lang w:val="fr-FR"/>
-        </w:rPr>
-        <w:t xml:space="preserve"> avant de travailler sur GKE.</w:t>
-      </w:r>
-    </w:p>
-    <w:p>
-      <w:pPr>
-        <w:rPr>
-          <w:lang w:val="fr-FR"/>
-        </w:rPr>
-      </w:pPr>
-      <w:r>
-        <w:rPr>
-          <w:lang w:val="fr-FR"/>
-        </w:rPr>
-        <w:t xml:space="preserve">Poursuivant le cheminement du processus, nous rencontrons le script principal </w:t>
-      </w:r>
-      <w:proofErr w:type="spellStart"/>
-      <w:r>
-        <w:rPr>
-          <w:lang w:val="fr-FR"/>
-        </w:rPr>
-        <w:t>Terraform</w:t>
-      </w:r>
-      <w:proofErr w:type="spellEnd"/>
-      <w:r>
-        <w:rPr>
-          <w:lang w:val="fr-FR"/>
-        </w:rPr>
-        <w:t>, baptisé "main.tf", jouant un rôle crucial. Ce script ne se contente pas uniquement de garantir le bon fonctionnement de Minikube, mais il agit également en tant que catalyseur pour l'exécution du script python "nifi_templates_deploy.py".</w:t>
+        <w:t xml:space="preserve"> La raison d’avoir utilisé GitLab Runner est pour avoir accès à notre cluster Minikube local afin de tester le pipepline avant de travailler sur GKE.</w:t>
+      </w:r>
+    </w:p>
+    <w:p>
+      <w:pPr>
+        <w:rPr>
+          <w:lang w:val="fr-FR"/>
+        </w:rPr>
+      </w:pPr>
+      <w:r>
+        <w:rPr>
+          <w:lang w:val="fr-FR"/>
+        </w:rPr>
+        <w:t>Poursuivant le cheminement du processus, nous rencontrons le script principal Terraform, baptisé "main.tf", jouant un rôle crucial. Ce script ne se contente pas uniquement de garantir le bon fonctionnement de Minikube, mais il agit également en tant que catalyseur pour l'exécution du script python "nifi_templates_deploy.py".</w:t>
       </w:r>
     </w:p>
     <w:p>
@@ -1592,19 +1502,11 @@
         </w:rPr>
         <w:t xml:space="preserve">l’API </w:t>
       </w:r>
-      <w:proofErr w:type="spellStart"/>
-      <w:r>
-        <w:rPr>
-          <w:lang w:val="fr-FR"/>
-        </w:rPr>
-        <w:t>Rest</w:t>
-      </w:r>
-      <w:proofErr w:type="spellEnd"/>
-      <w:r>
-        <w:rPr>
-          <w:lang w:val="fr-FR"/>
-        </w:rPr>
-        <w:t xml:space="preserve"> offerte </w:t>
+      <w:r>
+        <w:rPr>
+          <w:lang w:val="fr-FR"/>
+        </w:rPr>
+        <w:t xml:space="preserve">Rest offerte </w:t>
       </w:r>
       <w:r>
         <w:rPr>
@@ -1612,33 +1514,17 @@
         </w:rPr>
         <w:t xml:space="preserve">de </w:t>
       </w:r>
-      <w:proofErr w:type="spellStart"/>
       <w:r>
         <w:rPr>
           <w:lang w:val="fr-FR"/>
         </w:rPr>
         <w:t>NiFi</w:t>
       </w:r>
-      <w:proofErr w:type="spellEnd"/>
-      <w:r>
-        <w:rPr>
-          <w:lang w:val="fr-FR"/>
-        </w:rPr>
-        <w:t xml:space="preserve"> afin d’uploader le </w:t>
-      </w:r>
-      <w:proofErr w:type="spellStart"/>
-      <w:r>
-        <w:rPr>
-          <w:lang w:val="fr-FR"/>
-        </w:rPr>
-        <w:t>template</w:t>
-      </w:r>
-      <w:proofErr w:type="spellEnd"/>
-      <w:r>
-        <w:rPr>
-          <w:lang w:val="fr-FR"/>
-        </w:rPr>
-        <w:t xml:space="preserve"> originalement déposé comme fichier </w:t>
+      <w:r>
+        <w:rPr>
+          <w:lang w:val="fr-FR"/>
+        </w:rPr>
+        <w:t xml:space="preserve"> afin d’uploader le template originalement déposé comme fichier </w:t>
       </w:r>
       <w:r>
         <w:rPr>
@@ -1652,35 +1538,7 @@
         <w:rPr>
           <w:lang w:val="fr-FR"/>
         </w:rPr>
-        <w:t xml:space="preserve"> et l’instancier sur le </w:t>
-      </w:r>
-      <w:proofErr w:type="spellStart"/>
-      <w:r>
-        <w:rPr>
-          <w:lang w:val="fr-FR"/>
-        </w:rPr>
-        <w:t>pod</w:t>
-      </w:r>
-      <w:proofErr w:type="spellEnd"/>
-      <w:r>
-        <w:rPr>
-          <w:lang w:val="fr-FR"/>
-        </w:rPr>
-        <w:t xml:space="preserve"> </w:t>
-      </w:r>
-      <w:proofErr w:type="spellStart"/>
-      <w:r>
-        <w:rPr>
-          <w:lang w:val="fr-FR"/>
-        </w:rPr>
-        <w:t>Nifi</w:t>
-      </w:r>
-      <w:proofErr w:type="spellEnd"/>
-      <w:r>
-        <w:rPr>
-          <w:lang w:val="fr-FR"/>
-        </w:rPr>
-        <w:t xml:space="preserve"> en question. </w:t>
+        <w:t xml:space="preserve"> et l’instancier sur le pod Nifi en question. </w:t>
       </w:r>
       <w:r>
         <w:rPr>
@@ -1692,41 +1550,13 @@
         <w:rPr>
           <w:lang w:val="fr-FR"/>
         </w:rPr>
-        <w:t xml:space="preserve">e </w:t>
-      </w:r>
-      <w:proofErr w:type="spellStart"/>
-      <w:r>
-        <w:rPr>
-          <w:lang w:val="fr-FR"/>
-        </w:rPr>
-        <w:t>pipleine</w:t>
-      </w:r>
-      <w:proofErr w:type="spellEnd"/>
-      <w:r>
-        <w:rPr>
-          <w:lang w:val="fr-FR"/>
-        </w:rPr>
-        <w:t xml:space="preserve"> </w:t>
-      </w:r>
-      <w:r>
-        <w:rPr>
-          <w:lang w:val="fr-FR"/>
-        </w:rPr>
-        <w:t>permet le déploiement des modèles (</w:t>
-      </w:r>
-      <w:proofErr w:type="spellStart"/>
-      <w:r>
-        <w:rPr>
-          <w:lang w:val="fr-FR"/>
-        </w:rPr>
-        <w:t>templates</w:t>
-      </w:r>
-      <w:proofErr w:type="spellEnd"/>
-      <w:r>
-        <w:rPr>
-          <w:lang w:val="fr-FR"/>
-        </w:rPr>
-        <w:t>) spécifiés</w:t>
+        <w:t xml:space="preserve">e pipleine </w:t>
+      </w:r>
+      <w:r>
+        <w:rPr>
+          <w:lang w:val="fr-FR"/>
+        </w:rPr>
+        <w:t>permet le déploiement des modèles (templates) spécifiés</w:t>
       </w:r>
       <w:r>
         <w:rPr>
@@ -1775,21 +1605,7 @@
         <w:rPr>
           <w:lang w:val="fr-FR"/>
         </w:rPr>
-        <w:t xml:space="preserve">. Nous avons commencé tout d’abord par la simulation de l’environnement de production dans lequel nous allons tester de façon itérative nos scripts et finalement tout notre pipeline. Lors de l’implémentation de notre architecture, nous avons commencé par les éléments les plus proches à l’instance de </w:t>
-      </w:r>
-      <w:proofErr w:type="spellStart"/>
-      <w:r>
-        <w:rPr>
-          <w:lang w:val="fr-FR"/>
-        </w:rPr>
-        <w:t>NiFi</w:t>
-      </w:r>
-      <w:proofErr w:type="spellEnd"/>
-      <w:r>
-        <w:rPr>
-          <w:lang w:val="fr-FR"/>
-        </w:rPr>
-        <w:t>.</w:t>
+        <w:t>. Nous avons commencé tout d’abord par la simulation de l’environnement de production dans lequel nous allons tester de façon itérative nos scripts et finalement tout notre pipeline. Lors de l’implémentation de notre architecture, nous avons commencé par les éléments les plus proches à l’instance de NiFi.</w:t>
       </w:r>
     </w:p>
     <w:p>
@@ -1822,35 +1638,7 @@
         <w:rPr>
           <w:lang w:val="fr-FR"/>
         </w:rPr>
-        <w:t xml:space="preserve"> qui est le script principal de notre pipeline et qui va interagir directement avec l’API </w:t>
-      </w:r>
-      <w:proofErr w:type="spellStart"/>
-      <w:r>
-        <w:rPr>
-          <w:lang w:val="fr-FR"/>
-        </w:rPr>
-        <w:t>Rest</w:t>
-      </w:r>
-      <w:proofErr w:type="spellEnd"/>
-      <w:r>
-        <w:rPr>
-          <w:lang w:val="fr-FR"/>
-        </w:rPr>
-        <w:t xml:space="preserve"> de </w:t>
-      </w:r>
-      <w:proofErr w:type="spellStart"/>
-      <w:r>
-        <w:rPr>
-          <w:lang w:val="fr-FR"/>
-        </w:rPr>
-        <w:t>Nifi</w:t>
-      </w:r>
-      <w:proofErr w:type="spellEnd"/>
-      <w:r>
-        <w:rPr>
-          <w:lang w:val="fr-FR"/>
-        </w:rPr>
-        <w:t xml:space="preserve">. Ce script se compose de </w:t>
+        <w:t xml:space="preserve"> qui est le script principal de notre pipeline et qui va interagir directement avec l’API Rest de Nifi. Ce script se compose de </w:t>
       </w:r>
       <w:r>
         <w:rPr>
@@ -1881,21 +1669,7 @@
         <w:rPr>
           <w:lang w:val="fr-FR"/>
         </w:rPr>
-        <w:t xml:space="preserve">Récupérer du </w:t>
-      </w:r>
-      <w:proofErr w:type="spellStart"/>
-      <w:r>
-        <w:rPr>
-          <w:lang w:val="fr-FR"/>
-        </w:rPr>
-        <w:t>Token</w:t>
-      </w:r>
-      <w:proofErr w:type="spellEnd"/>
-      <w:r>
-        <w:rPr>
-          <w:lang w:val="fr-FR"/>
-        </w:rPr>
-        <w:t xml:space="preserve"> d’accès</w:t>
+        <w:t>Récupérer du Token d’accès</w:t>
       </w:r>
     </w:p>
     <w:p>
@@ -1926,27 +1700,13 @@
         <w:rPr>
           <w:lang w:val="fr-FR"/>
         </w:rPr>
-        <w:t xml:space="preserve"> fichier xml du </w:t>
-      </w:r>
-      <w:proofErr w:type="spellStart"/>
-      <w:r>
-        <w:rPr>
-          <w:lang w:val="fr-FR"/>
-        </w:rPr>
-        <w:t>template</w:t>
-      </w:r>
-      <w:r>
-        <w:rPr>
-          <w:lang w:val="fr-FR"/>
-        </w:rPr>
-        <w:t>s</w:t>
-      </w:r>
-      <w:proofErr w:type="spellEnd"/>
-      <w:r>
-        <w:rPr>
-          <w:lang w:val="fr-FR"/>
-        </w:rPr>
-        <w:t xml:space="preserve"> spécifiés</w:t>
+        <w:t xml:space="preserve"> fichier xml du template</w:t>
+      </w:r>
+      <w:r>
+        <w:rPr>
+          <w:lang w:val="fr-FR"/>
+        </w:rPr>
+        <w:t>s spécifiés</w:t>
       </w:r>
     </w:p>
     <w:p>
@@ -1961,19 +1721,11 @@
           <w:lang w:val="fr-FR"/>
         </w:rPr>
       </w:pPr>
-      <w:proofErr w:type="spellStart"/>
-      <w:r>
-        <w:rPr>
-          <w:lang w:val="fr-FR"/>
-        </w:rPr>
-        <w:t>Instancer</w:t>
-      </w:r>
-      <w:proofErr w:type="spellEnd"/>
-      <w:r>
-        <w:rPr>
-          <w:lang w:val="fr-FR"/>
-        </w:rPr>
-        <w:t xml:space="preserve"> </w:t>
+      <w:r>
+        <w:rPr>
+          <w:lang w:val="fr-FR"/>
+        </w:rPr>
+        <w:t xml:space="preserve">Instancer </w:t>
       </w:r>
       <w:r>
         <w:rPr>
@@ -1985,41 +1737,13 @@
         <w:rPr>
           <w:lang w:val="fr-FR"/>
         </w:rPr>
-        <w:t xml:space="preserve"> </w:t>
-      </w:r>
-      <w:proofErr w:type="spellStart"/>
-      <w:r>
-        <w:rPr>
-          <w:lang w:val="fr-FR"/>
-        </w:rPr>
-        <w:t>ProcessGroup</w:t>
-      </w:r>
-      <w:proofErr w:type="spellEnd"/>
-      <w:r>
-        <w:rPr>
-          <w:lang w:val="fr-FR"/>
-        </w:rPr>
-        <w:t xml:space="preserve"> </w:t>
-      </w:r>
-      <w:r>
-        <w:rPr>
-          <w:lang w:val="fr-FR"/>
-        </w:rPr>
-        <w:t xml:space="preserve">pour les </w:t>
-      </w:r>
-      <w:proofErr w:type="spellStart"/>
-      <w:r>
-        <w:rPr>
-          <w:lang w:val="fr-FR"/>
-        </w:rPr>
-        <w:t>templates</w:t>
-      </w:r>
-      <w:proofErr w:type="spellEnd"/>
-      <w:r>
-        <w:rPr>
-          <w:lang w:val="fr-FR"/>
-        </w:rPr>
-        <w:t xml:space="preserve"> uploadés</w:t>
+        <w:t xml:space="preserve"> ProcessGroup </w:t>
+      </w:r>
+      <w:r>
+        <w:rPr>
+          <w:lang w:val="fr-FR"/>
+        </w:rPr>
+        <w:t>pour les templates uploadés</w:t>
       </w:r>
     </w:p>
     <w:p>
@@ -2038,21 +1762,7 @@
         <w:rPr>
           <w:lang w:val="fr-FR"/>
         </w:rPr>
-        <w:t xml:space="preserve">Déplacer les fichiers xml des </w:t>
-      </w:r>
-      <w:proofErr w:type="spellStart"/>
-      <w:r>
-        <w:rPr>
-          <w:lang w:val="fr-FR"/>
-        </w:rPr>
-        <w:t>templates</w:t>
-      </w:r>
-      <w:proofErr w:type="spellEnd"/>
-      <w:r>
-        <w:rPr>
-          <w:lang w:val="fr-FR"/>
-        </w:rPr>
-        <w:t xml:space="preserve"> instanciés vers un nouveau répertoire qui a une nomination correspondant à la date du jour du déploiement.</w:t>
+        <w:t>Déplacer les fichiers xml des templates instanciés vers un nouveau répertoire qui a une nomination correspondant à la date du jour du déploiement.</w:t>
       </w:r>
     </w:p>
     <w:p>
@@ -2078,83 +1788,13 @@
         <w:rPr>
           <w:lang w:val="fr-FR"/>
         </w:rPr>
-        <w:t xml:space="preserve"> étapes étaient faites manuellement et pour chaque </w:t>
-      </w:r>
-      <w:proofErr w:type="spellStart"/>
-      <w:r>
-        <w:rPr>
-          <w:lang w:val="fr-FR"/>
-        </w:rPr>
-        <w:t>template</w:t>
-      </w:r>
-      <w:proofErr w:type="spellEnd"/>
-      <w:r>
-        <w:rPr>
-          <w:lang w:val="fr-FR"/>
-        </w:rPr>
-        <w:t xml:space="preserve"> ce qui posait un problème pour les data </w:t>
-      </w:r>
-      <w:proofErr w:type="spellStart"/>
-      <w:r>
-        <w:rPr>
-          <w:lang w:val="fr-FR"/>
-        </w:rPr>
-        <w:t>engineers</w:t>
-      </w:r>
-      <w:proofErr w:type="spellEnd"/>
-      <w:r>
-        <w:rPr>
-          <w:lang w:val="fr-FR"/>
-        </w:rPr>
-        <w:t xml:space="preserve"> puisque ça prend beaucoup de temps</w:t>
-      </w:r>
-      <w:r>
-        <w:rPr>
-          <w:lang w:val="fr-FR"/>
-        </w:rPr>
-        <w:t xml:space="preserve"> surtout pour les </w:t>
-      </w:r>
-      <w:proofErr w:type="spellStart"/>
-      <w:r>
-        <w:rPr>
-          <w:lang w:val="fr-FR"/>
-        </w:rPr>
-        <w:t>templates</w:t>
-      </w:r>
-      <w:proofErr w:type="spellEnd"/>
-      <w:r>
-        <w:rPr>
-          <w:lang w:val="fr-FR"/>
-        </w:rPr>
-        <w:t xml:space="preserve"> qu’on veut instancier plusieurs fois. Faire cette tâche manuellement peut donner une grande marge d’erreur humaine qu’on peut éviter. C’est donc une problématique qui diminue la productivité des collaborateurs et met en risque le bon travail des </w:t>
-      </w:r>
-      <w:proofErr w:type="spellStart"/>
-      <w:r>
-        <w:rPr>
-          <w:lang w:val="fr-FR"/>
-        </w:rPr>
-        <w:t>dataflows</w:t>
-      </w:r>
-      <w:proofErr w:type="spellEnd"/>
-      <w:r>
-        <w:rPr>
-          <w:lang w:val="fr-FR"/>
-        </w:rPr>
-        <w:t xml:space="preserve"> </w:t>
-      </w:r>
-      <w:proofErr w:type="spellStart"/>
-      <w:r>
-        <w:rPr>
-          <w:lang w:val="fr-FR"/>
-        </w:rPr>
-        <w:t>NiFi</w:t>
-      </w:r>
-      <w:proofErr w:type="spellEnd"/>
-      <w:r>
-        <w:rPr>
-          <w:lang w:val="fr-FR"/>
-        </w:rPr>
-        <w:t>.</w:t>
+        <w:t xml:space="preserve"> étapes étaient faites manuellement et pour chaque template ce qui posait un problème pour les data engineers puisque ça prend beaucoup de temps</w:t>
+      </w:r>
+      <w:r>
+        <w:rPr>
+          <w:lang w:val="fr-FR"/>
+        </w:rPr>
+        <w:t xml:space="preserve"> surtout pour les templates qu’on veut instancier plusieurs fois. Faire cette tâche manuellement peut donner une grande marge d’erreur humaine qu’on peut éviter. C’est donc une problématique qui diminue la productivité des collaborateurs et met en risque le bon travail des dataflows NiFi.</w:t>
       </w:r>
     </w:p>
     <w:p>
@@ -2181,105 +1821,13 @@
         <w:rPr>
           <w:lang w:val="fr-FR"/>
         </w:rPr>
-        <w:t xml:space="preserve">. Pour la deuxième, on a utilisé </w:t>
-      </w:r>
-      <w:proofErr w:type="spellStart"/>
-      <w:r>
-        <w:rPr>
-          <w:lang w:val="fr-FR"/>
-        </w:rPr>
-        <w:t>l’endpoint</w:t>
-      </w:r>
-      <w:proofErr w:type="spellEnd"/>
-      <w:r>
-        <w:rPr>
-          <w:lang w:val="fr-FR"/>
-        </w:rPr>
-        <w:t xml:space="preserve"> correspondant pour faire le téléchargement des fichiers xml tout en retenant les </w:t>
-      </w:r>
-      <w:proofErr w:type="spellStart"/>
-      <w:r>
-        <w:rPr>
-          <w:lang w:val="fr-FR"/>
-        </w:rPr>
-        <w:t>ids</w:t>
-      </w:r>
-      <w:proofErr w:type="spellEnd"/>
-      <w:r>
-        <w:rPr>
-          <w:lang w:val="fr-FR"/>
-        </w:rPr>
-        <w:t xml:space="preserve"> de ces </w:t>
-      </w:r>
-      <w:proofErr w:type="spellStart"/>
-      <w:r>
-        <w:rPr>
-          <w:lang w:val="fr-FR"/>
-        </w:rPr>
-        <w:t>templates</w:t>
-      </w:r>
-      <w:proofErr w:type="spellEnd"/>
-      <w:r>
-        <w:rPr>
-          <w:lang w:val="fr-FR"/>
-        </w:rPr>
-        <w:t xml:space="preserve"> pour pouvoir les instancier dans l’étape suivante en tant que </w:t>
-      </w:r>
-      <w:proofErr w:type="spellStart"/>
-      <w:r>
-        <w:rPr>
-          <w:lang w:val="fr-FR"/>
-        </w:rPr>
-        <w:t>ProcessGroups</w:t>
-      </w:r>
-      <w:proofErr w:type="spellEnd"/>
-      <w:r>
-        <w:rPr>
-          <w:lang w:val="fr-FR"/>
-        </w:rPr>
-        <w:t xml:space="preserve">. Enfin, pour avoir une certaine traçabilité des </w:t>
-      </w:r>
-      <w:proofErr w:type="spellStart"/>
-      <w:r>
-        <w:rPr>
-          <w:lang w:val="fr-FR"/>
-        </w:rPr>
-        <w:t>templates</w:t>
-      </w:r>
-      <w:proofErr w:type="spellEnd"/>
-      <w:r>
-        <w:rPr>
-          <w:lang w:val="fr-FR"/>
-        </w:rPr>
-        <w:t xml:space="preserve"> déployés, nous avons travaillé sur un process qui va faire en sorte que les </w:t>
-      </w:r>
-      <w:proofErr w:type="spellStart"/>
-      <w:r>
-        <w:rPr>
-          <w:lang w:val="fr-FR"/>
-        </w:rPr>
-        <w:t>templates</w:t>
-      </w:r>
-      <w:proofErr w:type="spellEnd"/>
-      <w:r>
-        <w:rPr>
-          <w:lang w:val="fr-FR"/>
-        </w:rPr>
-        <w:t xml:space="preserve"> téléchargés et instanciés soient déplacés vers un autre dossier qui a comme nom la date du jour. Cette dernière étape a été faite pour garder une certaine traçabilité des </w:t>
-      </w:r>
-      <w:proofErr w:type="spellStart"/>
-      <w:r>
-        <w:rPr>
-          <w:lang w:val="fr-FR"/>
-        </w:rPr>
-        <w:t>templates</w:t>
-      </w:r>
-      <w:proofErr w:type="spellEnd"/>
-      <w:r>
-        <w:rPr>
-          <w:lang w:val="fr-FR"/>
-        </w:rPr>
-        <w:t>.</w:t>
+        <w:t xml:space="preserve">. Pour la deuxième, on a utilisé l’endpoint correspondant pour faire le téléchargement des fichiers xml tout en retenant les ids de ces templates pour pouvoir les instancier dans l’étape suivante en tant que ProcessGroups. Enfin, pour avoir une certaine traçabilité des templates déployés, nous avons travaillé sur un process qui va faire en sorte que les templates téléchargés et instanciés soient déplacés vers un autre dossier qui a comme nom la date du jour. Cette dernière étape a été faite </w:t>
+      </w:r>
+      <w:r>
+        <w:rPr>
+          <w:lang w:val="fr-FR"/>
+        </w:rPr>
+        <w:t xml:space="preserve">pour répondre à un besoin potentiel qui est celui du suivi </w:t>
       </w:r>
     </w:p>
     <w:p>
@@ -2350,6 +1898,12 @@
         </w:rPr>
         <w:t>. Il ajoute également une autre couche d’abstraction sur le script python.</w:t>
       </w:r>
+      <w:r>
+        <w:rPr>
+          <w:lang w:val="fr-FR"/>
+        </w:rPr>
+        <w:t xml:space="preserve"> Dans ce fichier main.tf, on pourra également ajouter plus de ressources pour créer un autre NiFiCluster avec plusieurs pods et y déployer les templates désirés. Ce fichier pourra donc être modifié au fur et à mesure des besoins que l’équipe exprime.</w:t>
+      </w:r>
     </w:p>
     <w:p>
       <w:pPr>
@@ -2382,50 +1936,40 @@
           <w:iCs/>
           <w:lang w:val="fr-FR"/>
         </w:rPr>
-        <w:t>.</w:t>
-      </w:r>
-      <w:proofErr w:type="spellStart"/>
+        <w:t>.gitlab-ci.yml</w:t>
+      </w:r>
+      <w:r>
+        <w:rPr>
+          <w:lang w:val="fr-FR"/>
+        </w:rPr>
+        <w:t>:</w:t>
+      </w:r>
+    </w:p>
+    <w:p>
+      <w:pPr>
+        <w:pStyle w:val="ListParagraph"/>
+        <w:rPr>
+          <w:lang w:val="fr-FR"/>
+        </w:rPr>
+      </w:pPr>
+      <w:r>
+        <w:rPr>
+          <w:lang w:val="fr-FR"/>
+        </w:rPr>
+        <w:t>Pour ce pipeline, nous avons listé les étapes à accomplir par GitLab Runner afin d’</w:t>
+      </w:r>
+      <w:r>
+        <w:rPr>
+          <w:lang w:val="fr-FR"/>
+        </w:rPr>
+        <w:t xml:space="preserve">exécuter le script </w:t>
+      </w:r>
       <w:r>
         <w:rPr>
           <w:i/>
           <w:iCs/>
           <w:lang w:val="fr-FR"/>
         </w:rPr>
-        <w:t>gitlab-ci.yml</w:t>
-      </w:r>
-      <w:proofErr w:type="spellEnd"/>
-      <w:r>
-        <w:rPr>
-          <w:lang w:val="fr-FR"/>
-        </w:rPr>
-        <w:t>:</w:t>
-      </w:r>
-    </w:p>
-    <w:p>
-      <w:pPr>
-        <w:pStyle w:val="ListParagraph"/>
-        <w:rPr>
-          <w:lang w:val="fr-FR"/>
-        </w:rPr>
-      </w:pPr>
-      <w:r>
-        <w:rPr>
-          <w:lang w:val="fr-FR"/>
-        </w:rPr>
-        <w:t>Pour ce pipeline, nous avons listé les étapes à accomplir par GitLab Runner afin d’</w:t>
-      </w:r>
-      <w:r>
-        <w:rPr>
-          <w:lang w:val="fr-FR"/>
-        </w:rPr>
-        <w:t xml:space="preserve">exécuter le script </w:t>
-      </w:r>
-      <w:r>
-        <w:rPr>
-          <w:i/>
-          <w:iCs/>
-          <w:lang w:val="fr-FR"/>
-        </w:rPr>
         <w:t>main.tf</w:t>
       </w:r>
       <w:r>
@@ -2438,35 +1982,7 @@
         <w:rPr>
           <w:lang w:val="fr-FR"/>
         </w:rPr>
-        <w:t xml:space="preserve"> qui va à son tour exécuter le script python qui va se charger du téléchargement et de l’instanciation des </w:t>
-      </w:r>
-      <w:proofErr w:type="spellStart"/>
-      <w:r>
-        <w:rPr>
-          <w:lang w:val="fr-FR"/>
-        </w:rPr>
-        <w:t>templates</w:t>
-      </w:r>
-      <w:proofErr w:type="spellEnd"/>
-      <w:r>
-        <w:rPr>
-          <w:lang w:val="fr-FR"/>
-        </w:rPr>
-        <w:t xml:space="preserve"> en question sur l’instance de </w:t>
-      </w:r>
-      <w:proofErr w:type="spellStart"/>
-      <w:r>
-        <w:rPr>
-          <w:lang w:val="fr-FR"/>
-        </w:rPr>
-        <w:t>NiFi</w:t>
-      </w:r>
-      <w:proofErr w:type="spellEnd"/>
-      <w:r>
-        <w:rPr>
-          <w:lang w:val="fr-FR"/>
-        </w:rPr>
-        <w:t xml:space="preserve"> à utiliser.</w:t>
+        <w:t xml:space="preserve"> qui va à son tour exécuter le script python qui va se charger du téléchargement et de l’instanciation des templates en question sur l’instance de NiFi à utiliser.</w:t>
       </w:r>
       <w:r>
         <w:rPr>
@@ -2579,7 +2095,6 @@
         </w:rPr>
         <w:t xml:space="preserve">Comme le montre la capture d’écran ci-dessus, nous avons énoncé le stage nommé </w:t>
       </w:r>
-      <w:proofErr w:type="spellStart"/>
       <w:r>
         <w:rPr>
           <w:i/>
@@ -2588,14 +2103,12 @@
         </w:rPr>
         <w:t>upload_instanciate</w:t>
       </w:r>
-      <w:proofErr w:type="spellEnd"/>
       <w:r>
         <w:rPr>
           <w:lang w:val="fr-FR"/>
         </w:rPr>
         <w:t xml:space="preserve"> qui est le seul stage de notre pipeline et dans lequel nous avons inclus un seul job </w:t>
       </w:r>
-      <w:proofErr w:type="spellStart"/>
       <w:r>
         <w:rPr>
           <w:i/>
@@ -2604,7 +2117,6 @@
         </w:rPr>
         <w:t>apply_terraform</w:t>
       </w:r>
-      <w:proofErr w:type="spellEnd"/>
       <w:r>
         <w:rPr>
           <w:lang w:val="fr-FR"/>
@@ -2638,7 +2150,6 @@
         </w:rPr>
         <w:t xml:space="preserve">Avant de déclencher le script </w:t>
       </w:r>
-      <w:proofErr w:type="spellStart"/>
       <w:r>
         <w:rPr>
           <w:i/>
@@ -2647,14 +2158,12 @@
         </w:rPr>
         <w:t>terraform</w:t>
       </w:r>
-      <w:proofErr w:type="spellEnd"/>
       <w:r>
         <w:rPr>
           <w:lang w:val="fr-FR"/>
         </w:rPr>
         <w:t xml:space="preserve"> sur notre machine locale, nous avons inclus plusieurs commandes dans la partie </w:t>
       </w:r>
-      <w:proofErr w:type="spellStart"/>
       <w:r>
         <w:rPr>
           <w:i/>
@@ -2663,14 +2172,12 @@
         </w:rPr>
         <w:t>before_script</w:t>
       </w:r>
-      <w:proofErr w:type="spellEnd"/>
       <w:r>
         <w:rPr>
           <w:lang w:val="fr-FR"/>
         </w:rPr>
         <w:t xml:space="preserve"> afin de garantir le bon déroulement du pipeline. Parmi ces commandes, on a tout d’abord l’installation du package </w:t>
       </w:r>
-      <w:proofErr w:type="spellStart"/>
       <w:r>
         <w:rPr>
           <w:i/>
@@ -2679,85 +2186,73 @@
         </w:rPr>
         <w:t>requests</w:t>
       </w:r>
-      <w:proofErr w:type="spellEnd"/>
       <w:r>
         <w:rPr>
           <w:lang w:val="fr-FR"/>
         </w:rPr>
         <w:t xml:space="preserve"> qui sera indispensable pour l’exécution de notre script python et ensuite le changement du </w:t>
       </w:r>
-      <w:proofErr w:type="spellStart"/>
       <w:r>
         <w:rPr>
           <w:i/>
           <w:iCs/>
           <w:lang w:val="fr-FR"/>
         </w:rPr>
-        <w:t>working</w:t>
-      </w:r>
-      <w:proofErr w:type="spellEnd"/>
+        <w:t>working directory</w:t>
+      </w:r>
+      <w:r>
+        <w:rPr>
+          <w:lang w:val="fr-FR"/>
+        </w:rPr>
+        <w:t xml:space="preserve"> vers celui comportant le script python ainsi que les templates à télécharger et instancier.</w:t>
+      </w:r>
+      <w:r>
+        <w:rPr>
+          <w:lang w:val="fr-FR"/>
+        </w:rPr>
+        <w:t xml:space="preserve"> Il est à mentionner que nous avons ajouté des commandes </w:t>
+      </w:r>
       <w:r>
         <w:rPr>
           <w:i/>
           <w:iCs/>
           <w:lang w:val="fr-FR"/>
         </w:rPr>
-        <w:t xml:space="preserve"> directory</w:t>
-      </w:r>
-      <w:r>
-        <w:rPr>
-          <w:lang w:val="fr-FR"/>
-        </w:rPr>
-        <w:t xml:space="preserve"> vers celui comportant le script python ainsi que les </w:t>
-      </w:r>
-      <w:proofErr w:type="spellStart"/>
-      <w:r>
-        <w:rPr>
-          <w:lang w:val="fr-FR"/>
-        </w:rPr>
-        <w:t>templates</w:t>
-      </w:r>
-      <w:proofErr w:type="spellEnd"/>
-      <w:r>
-        <w:rPr>
-          <w:lang w:val="fr-FR"/>
-        </w:rPr>
-        <w:t xml:space="preserve"> à télécharger et instancier.</w:t>
-      </w:r>
-      <w:r>
-        <w:rPr>
-          <w:lang w:val="fr-FR"/>
-        </w:rPr>
-        <w:t xml:space="preserve"> Il est à mentionner que nous avons ajouté des commandes </w:t>
-      </w:r>
-      <w:proofErr w:type="spellStart"/>
+        <w:t>echo</w:t>
+      </w:r>
+      <w:r>
+        <w:rPr>
+          <w:lang w:val="fr-FR"/>
+        </w:rPr>
+        <w:t xml:space="preserve"> qui nous ont aidé lors du débogage de notre pipeline et qui nous confirme le bon déroulement des commandes.</w:t>
+      </w:r>
+    </w:p>
+    <w:p>
+      <w:pPr>
+        <w:rPr>
+          <w:lang w:val="fr-FR"/>
+        </w:rPr>
+      </w:pPr>
+      <w:r>
+        <w:rPr>
+          <w:lang w:val="fr-FR"/>
+        </w:rPr>
+        <w:lastRenderedPageBreak/>
+        <w:t xml:space="preserve">Pour le script principal de notre pipeline, nous avons comme commande principale le déclenchement du script </w:t>
+      </w:r>
       <w:r>
         <w:rPr>
           <w:i/>
           <w:iCs/>
           <w:lang w:val="fr-FR"/>
         </w:rPr>
-        <w:t>echo</w:t>
-      </w:r>
-      <w:proofErr w:type="spellEnd"/>
-      <w:r>
-        <w:rPr>
-          <w:lang w:val="fr-FR"/>
-        </w:rPr>
-        <w:t xml:space="preserve"> qui nous ont aidé lors du débogage de notre pipeline et qui nous confirme le bon déroulement des commandes.</w:t>
-      </w:r>
-    </w:p>
-    <w:p>
-      <w:pPr>
-        <w:rPr>
-          <w:lang w:val="fr-FR"/>
-        </w:rPr>
-      </w:pPr>
-      <w:r>
-        <w:rPr>
-          <w:lang w:val="fr-FR"/>
-        </w:rPr>
-        <w:t xml:space="preserve">Pour le script principal de notre pipeline, nous avons comme commande principale le déclenchement du script </w:t>
+        <w:t>main.tf</w:t>
+      </w:r>
+      <w:r>
+        <w:rPr>
+          <w:lang w:val="fr-FR"/>
+        </w:rPr>
+        <w:t xml:space="preserve"> avec la commande : </w:t>
       </w:r>
       <w:r>
         <w:rPr>
@@ -2765,83 +2260,22 @@
           <w:iCs/>
           <w:lang w:val="fr-FR"/>
         </w:rPr>
-        <w:t>main.tf</w:t>
-      </w:r>
-      <w:r>
-        <w:rPr>
-          <w:lang w:val="fr-FR"/>
-        </w:rPr>
-        <w:t xml:space="preserve"> avec la commande : </w:t>
-      </w:r>
-      <w:proofErr w:type="spellStart"/>
+        <w:t>terraform apply -auto-approve</w:t>
+      </w:r>
+      <w:r>
+        <w:rPr>
+          <w:lang w:val="fr-FR"/>
+        </w:rPr>
+        <w:t xml:space="preserve">. Enfin, après l’exécution du script, nous avons exécuté une commande </w:t>
+      </w:r>
       <w:r>
         <w:rPr>
           <w:i/>
           <w:iCs/>
           <w:lang w:val="fr-FR"/>
         </w:rPr>
-        <w:t>terraform</w:t>
-      </w:r>
-      <w:proofErr w:type="spellEnd"/>
-      <w:r>
-        <w:rPr>
-          <w:i/>
-          <w:iCs/>
-          <w:lang w:val="fr-FR"/>
-        </w:rPr>
-        <w:t xml:space="preserve"> </w:t>
-      </w:r>
-      <w:proofErr w:type="spellStart"/>
-      <w:r>
-        <w:rPr>
-          <w:i/>
-          <w:iCs/>
-          <w:lang w:val="fr-FR"/>
-        </w:rPr>
-        <w:t>apply</w:t>
-      </w:r>
-      <w:proofErr w:type="spellEnd"/>
-      <w:r>
-        <w:rPr>
-          <w:i/>
-          <w:iCs/>
-          <w:lang w:val="fr-FR"/>
-        </w:rPr>
-        <w:t xml:space="preserve"> -</w:t>
-      </w:r>
-      <w:proofErr w:type="spellStart"/>
-      <w:r>
-        <w:rPr>
-          <w:i/>
-          <w:iCs/>
-          <w:lang w:val="fr-FR"/>
-        </w:rPr>
-        <w:t>auto-approve</w:t>
-      </w:r>
-      <w:proofErr w:type="spellEnd"/>
-      <w:r>
-        <w:rPr>
-          <w:lang w:val="fr-FR"/>
-        </w:rPr>
-        <w:t xml:space="preserve">. </w:t>
-      </w:r>
-      <w:r>
-        <w:rPr>
-          <w:lang w:val="fr-FR"/>
-        </w:rPr>
-        <w:lastRenderedPageBreak/>
-        <w:t xml:space="preserve">Enfin, après l’exécution du script, nous avons exécuté une commande </w:t>
-      </w:r>
-      <w:proofErr w:type="spellStart"/>
-      <w:r>
-        <w:rPr>
-          <w:i/>
-          <w:iCs/>
-          <w:lang w:val="fr-FR"/>
-        </w:rPr>
         <w:t>echo</w:t>
       </w:r>
-      <w:proofErr w:type="spellEnd"/>
       <w:r>
         <w:rPr>
           <w:lang w:val="fr-FR"/>
@@ -2871,21 +2305,7 @@
         <w:rPr>
           <w:lang w:val="fr-FR"/>
         </w:rPr>
-        <w:t xml:space="preserve"> pipeline a pour rôle principal de déclencher le script de </w:t>
-      </w:r>
-      <w:proofErr w:type="spellStart"/>
-      <w:r>
-        <w:rPr>
-          <w:lang w:val="fr-FR"/>
-        </w:rPr>
-        <w:t>Terraform</w:t>
-      </w:r>
-      <w:proofErr w:type="spellEnd"/>
-      <w:r>
-        <w:rPr>
-          <w:lang w:val="fr-FR"/>
-        </w:rPr>
-        <w:t xml:space="preserve"> qui va, à son tour, déclencher le script python.</w:t>
+        <w:t xml:space="preserve"> pipeline a pour rôle principal de déclencher le script de Terraform qui va, à son tour, déclencher le script python.</w:t>
       </w:r>
     </w:p>
     <w:p>

</xml_diff>